<commit_message>
updated project - proof reading pending
Signed-off-by: developersview <pcslg1998@gmail.com>
</commit_message>
<xml_diff>
--- a/pranoy_minor_project.docx
+++ b/pranoy_minor_project.docx
@@ -441,7 +441,7 @@
                                       <w:sz w:val="24"/>
                                       <w:szCs w:val="24"/>
                                     </w:rPr>
-                                    <m:t>21</m:t>
+                                    <m:t>31</m:t>
                                   </m:r>
                                 </m:e>
                                 <m:sup>
@@ -649,7 +649,7 @@
                                 <w:sz w:val="24"/>
                                 <w:szCs w:val="24"/>
                               </w:rPr>
-                              <m:t>21</m:t>
+                              <m:t>31</m:t>
                             </m:r>
                           </m:e>
                           <m:sup>
@@ -1982,38 +1982,26 @@
     <w:p>
       <w:pPr>
         <w:pStyle w:val="TOC1"/>
-        <w:spacing w:line="480" w:lineRule="auto"/>
-        <w:rPr>
-          <w:rFonts w:ascii="Times New Roman" w:eastAsiaTheme="minorEastAsia" w:hAnsi="Times New Roman" w:cs="Times New Roman"/>
-          <w:noProof/>
-          <w:sz w:val="24"/>
-          <w:szCs w:val="24"/>
-          <w:lang w:eastAsia="en-GB"/>
-        </w:rPr>
-      </w:pPr>
-      <w:r>
-        <w:rPr>
-          <w:rFonts w:ascii="Times New Roman" w:hAnsi="Times New Roman" w:cs="Times New Roman"/>
-          <w:sz w:val="24"/>
-          <w:szCs w:val="24"/>
+        <w:rPr>
+          <w:rFonts w:eastAsiaTheme="minorEastAsia"/>
+          <w:noProof/>
+          <w:lang w:eastAsia="en-GB"/>
+        </w:rPr>
+      </w:pPr>
+      <w:r>
+        <w:rPr>
           <w:u w:val="single"/>
         </w:rPr>
         <w:fldChar w:fldCharType="begin"/>
       </w:r>
       <w:r>
         <w:rPr>
-          <w:rFonts w:ascii="Times New Roman" w:hAnsi="Times New Roman" w:cs="Times New Roman"/>
-          <w:sz w:val="24"/>
-          <w:szCs w:val="24"/>
           <w:u w:val="single"/>
         </w:rPr>
         <w:instrText xml:space="preserve"> TOC \o "1-4" \h \z \u </w:instrText>
       </w:r>
       <w:r>
         <w:rPr>
-          <w:rFonts w:ascii="Times New Roman" w:hAnsi="Times New Roman" w:cs="Times New Roman"/>
-          <w:sz w:val="24"/>
-          <w:szCs w:val="24"/>
           <w:u w:val="single"/>
         </w:rPr>
         <w:fldChar w:fldCharType="separate"/>
@@ -2031,70 +2019,49 @@
         </w:r>
         <w:r>
           <w:rPr>
-            <w:rFonts w:ascii="Times New Roman" w:hAnsi="Times New Roman" w:cs="Times New Roman"/>
             <w:noProof/>
             <w:webHidden/>
-            <w:sz w:val="24"/>
-            <w:szCs w:val="24"/>
           </w:rPr>
           <w:tab/>
         </w:r>
         <w:r>
           <w:rPr>
-            <w:rFonts w:ascii="Times New Roman" w:hAnsi="Times New Roman" w:cs="Times New Roman"/>
             <w:noProof/>
             <w:webHidden/>
-            <w:sz w:val="24"/>
-            <w:szCs w:val="24"/>
           </w:rPr>
           <w:fldChar w:fldCharType="begin"/>
         </w:r>
         <w:r>
           <w:rPr>
-            <w:rFonts w:ascii="Times New Roman" w:hAnsi="Times New Roman" w:cs="Times New Roman"/>
             <w:noProof/>
             <w:webHidden/>
-            <w:sz w:val="24"/>
-            <w:szCs w:val="24"/>
           </w:rPr>
           <w:instrText xml:space="preserve"> PAGEREF _Toc181111104 \h </w:instrText>
         </w:r>
         <w:r>
           <w:rPr>
-            <w:rFonts w:ascii="Times New Roman" w:hAnsi="Times New Roman" w:cs="Times New Roman"/>
             <w:noProof/>
             <w:webHidden/>
-            <w:sz w:val="24"/>
-            <w:szCs w:val="24"/>
           </w:rPr>
         </w:r>
         <w:r>
           <w:rPr>
-            <w:rFonts w:ascii="Times New Roman" w:hAnsi="Times New Roman" w:cs="Times New Roman"/>
             <w:noProof/>
             <w:webHidden/>
-            <w:sz w:val="24"/>
-            <w:szCs w:val="24"/>
           </w:rPr>
           <w:fldChar w:fldCharType="separate"/>
         </w:r>
         <w:r>
           <w:rPr>
-            <w:rFonts w:ascii="Times New Roman" w:hAnsi="Times New Roman" w:cs="Times New Roman"/>
             <w:noProof/>
             <w:webHidden/>
-            <w:sz w:val="24"/>
-            <w:szCs w:val="24"/>
           </w:rPr>
           <w:t>8</w:t>
         </w:r>
         <w:r>
           <w:rPr>
-            <w:rFonts w:ascii="Times New Roman" w:hAnsi="Times New Roman" w:cs="Times New Roman"/>
             <w:noProof/>
             <w:webHidden/>
-            <w:sz w:val="24"/>
-            <w:szCs w:val="24"/>
           </w:rPr>
           <w:fldChar w:fldCharType="end"/>
         </w:r>
@@ -2103,12 +2070,9 @@
     <w:p>
       <w:pPr>
         <w:pStyle w:val="TOC1"/>
-        <w:spacing w:line="480" w:lineRule="auto"/>
-        <w:rPr>
-          <w:rFonts w:ascii="Times New Roman" w:eastAsiaTheme="minorEastAsia" w:hAnsi="Times New Roman" w:cs="Times New Roman"/>
-          <w:noProof/>
-          <w:sz w:val="24"/>
-          <w:szCs w:val="24"/>
+        <w:rPr>
+          <w:rFonts w:eastAsiaTheme="minorEastAsia"/>
+          <w:noProof/>
           <w:lang w:eastAsia="en-GB"/>
         </w:rPr>
       </w:pPr>
@@ -2125,70 +2089,49 @@
         </w:r>
         <w:r>
           <w:rPr>
-            <w:rFonts w:ascii="Times New Roman" w:hAnsi="Times New Roman" w:cs="Times New Roman"/>
             <w:noProof/>
             <w:webHidden/>
-            <w:sz w:val="24"/>
-            <w:szCs w:val="24"/>
           </w:rPr>
           <w:tab/>
         </w:r>
         <w:r>
           <w:rPr>
-            <w:rFonts w:ascii="Times New Roman" w:hAnsi="Times New Roman" w:cs="Times New Roman"/>
             <w:noProof/>
             <w:webHidden/>
-            <w:sz w:val="24"/>
-            <w:szCs w:val="24"/>
           </w:rPr>
           <w:fldChar w:fldCharType="begin"/>
         </w:r>
         <w:r>
           <w:rPr>
-            <w:rFonts w:ascii="Times New Roman" w:hAnsi="Times New Roman" w:cs="Times New Roman"/>
             <w:noProof/>
             <w:webHidden/>
-            <w:sz w:val="24"/>
-            <w:szCs w:val="24"/>
           </w:rPr>
           <w:instrText xml:space="preserve"> PAGEREF _Toc181111105 \h </w:instrText>
         </w:r>
         <w:r>
           <w:rPr>
-            <w:rFonts w:ascii="Times New Roman" w:hAnsi="Times New Roman" w:cs="Times New Roman"/>
             <w:noProof/>
             <w:webHidden/>
-            <w:sz w:val="24"/>
-            <w:szCs w:val="24"/>
           </w:rPr>
         </w:r>
         <w:r>
           <w:rPr>
-            <w:rFonts w:ascii="Times New Roman" w:hAnsi="Times New Roman" w:cs="Times New Roman"/>
             <w:noProof/>
             <w:webHidden/>
-            <w:sz w:val="24"/>
-            <w:szCs w:val="24"/>
           </w:rPr>
           <w:fldChar w:fldCharType="separate"/>
         </w:r>
         <w:r>
           <w:rPr>
-            <w:rFonts w:ascii="Times New Roman" w:hAnsi="Times New Roman" w:cs="Times New Roman"/>
             <w:noProof/>
             <w:webHidden/>
-            <w:sz w:val="24"/>
-            <w:szCs w:val="24"/>
           </w:rPr>
           <w:t>9</w:t>
         </w:r>
         <w:r>
           <w:rPr>
-            <w:rFonts w:ascii="Times New Roman" w:hAnsi="Times New Roman" w:cs="Times New Roman"/>
             <w:noProof/>
             <w:webHidden/>
-            <w:sz w:val="24"/>
-            <w:szCs w:val="24"/>
           </w:rPr>
           <w:fldChar w:fldCharType="end"/>
         </w:r>
@@ -2197,12 +2140,9 @@
     <w:p>
       <w:pPr>
         <w:pStyle w:val="TOC1"/>
-        <w:spacing w:line="480" w:lineRule="auto"/>
-        <w:rPr>
-          <w:rFonts w:ascii="Times New Roman" w:eastAsiaTheme="minorEastAsia" w:hAnsi="Times New Roman" w:cs="Times New Roman"/>
-          <w:noProof/>
-          <w:sz w:val="24"/>
-          <w:szCs w:val="24"/>
+        <w:rPr>
+          <w:rFonts w:eastAsiaTheme="minorEastAsia"/>
+          <w:noProof/>
           <w:lang w:eastAsia="en-GB"/>
         </w:rPr>
       </w:pPr>
@@ -2219,70 +2159,49 @@
         </w:r>
         <w:r>
           <w:rPr>
-            <w:rFonts w:ascii="Times New Roman" w:hAnsi="Times New Roman" w:cs="Times New Roman"/>
             <w:noProof/>
             <w:webHidden/>
-            <w:sz w:val="24"/>
-            <w:szCs w:val="24"/>
           </w:rPr>
           <w:tab/>
         </w:r>
         <w:r>
           <w:rPr>
-            <w:rFonts w:ascii="Times New Roman" w:hAnsi="Times New Roman" w:cs="Times New Roman"/>
             <w:noProof/>
             <w:webHidden/>
-            <w:sz w:val="24"/>
-            <w:szCs w:val="24"/>
           </w:rPr>
           <w:fldChar w:fldCharType="begin"/>
         </w:r>
         <w:r>
           <w:rPr>
-            <w:rFonts w:ascii="Times New Roman" w:hAnsi="Times New Roman" w:cs="Times New Roman"/>
             <w:noProof/>
             <w:webHidden/>
-            <w:sz w:val="24"/>
-            <w:szCs w:val="24"/>
           </w:rPr>
           <w:instrText xml:space="preserve"> PAGEREF _Toc181111106 \h </w:instrText>
         </w:r>
         <w:r>
           <w:rPr>
-            <w:rFonts w:ascii="Times New Roman" w:hAnsi="Times New Roman" w:cs="Times New Roman"/>
             <w:noProof/>
             <w:webHidden/>
-            <w:sz w:val="24"/>
-            <w:szCs w:val="24"/>
           </w:rPr>
         </w:r>
         <w:r>
           <w:rPr>
-            <w:rFonts w:ascii="Times New Roman" w:hAnsi="Times New Roman" w:cs="Times New Roman"/>
             <w:noProof/>
             <w:webHidden/>
-            <w:sz w:val="24"/>
-            <w:szCs w:val="24"/>
           </w:rPr>
           <w:fldChar w:fldCharType="separate"/>
         </w:r>
         <w:r>
           <w:rPr>
-            <w:rFonts w:ascii="Times New Roman" w:hAnsi="Times New Roman" w:cs="Times New Roman"/>
             <w:noProof/>
             <w:webHidden/>
-            <w:sz w:val="24"/>
-            <w:szCs w:val="24"/>
           </w:rPr>
           <w:t>10</w:t>
         </w:r>
         <w:r>
           <w:rPr>
-            <w:rFonts w:ascii="Times New Roman" w:hAnsi="Times New Roman" w:cs="Times New Roman"/>
             <w:noProof/>
             <w:webHidden/>
-            <w:sz w:val="24"/>
-            <w:szCs w:val="24"/>
           </w:rPr>
           <w:fldChar w:fldCharType="end"/>
         </w:r>
@@ -2291,12 +2210,9 @@
     <w:p>
       <w:pPr>
         <w:pStyle w:val="TOC1"/>
-        <w:spacing w:line="480" w:lineRule="auto"/>
-        <w:rPr>
-          <w:rFonts w:ascii="Times New Roman" w:eastAsiaTheme="minorEastAsia" w:hAnsi="Times New Roman" w:cs="Times New Roman"/>
-          <w:noProof/>
-          <w:sz w:val="24"/>
-          <w:szCs w:val="24"/>
+        <w:rPr>
+          <w:rFonts w:eastAsiaTheme="minorEastAsia"/>
+          <w:noProof/>
           <w:lang w:eastAsia="en-GB"/>
         </w:rPr>
       </w:pPr>
@@ -2313,70 +2229,49 @@
         </w:r>
         <w:r>
           <w:rPr>
-            <w:rFonts w:ascii="Times New Roman" w:hAnsi="Times New Roman" w:cs="Times New Roman"/>
             <w:noProof/>
             <w:webHidden/>
-            <w:sz w:val="24"/>
-            <w:szCs w:val="24"/>
           </w:rPr>
           <w:tab/>
         </w:r>
         <w:r>
           <w:rPr>
-            <w:rFonts w:ascii="Times New Roman" w:hAnsi="Times New Roman" w:cs="Times New Roman"/>
             <w:noProof/>
             <w:webHidden/>
-            <w:sz w:val="24"/>
-            <w:szCs w:val="24"/>
           </w:rPr>
           <w:fldChar w:fldCharType="begin"/>
         </w:r>
         <w:r>
           <w:rPr>
-            <w:rFonts w:ascii="Times New Roman" w:hAnsi="Times New Roman" w:cs="Times New Roman"/>
             <w:noProof/>
             <w:webHidden/>
-            <w:sz w:val="24"/>
-            <w:szCs w:val="24"/>
           </w:rPr>
           <w:instrText xml:space="preserve"> PAGEREF _Toc181111107 \h </w:instrText>
         </w:r>
         <w:r>
           <w:rPr>
-            <w:rFonts w:ascii="Times New Roman" w:hAnsi="Times New Roman" w:cs="Times New Roman"/>
             <w:noProof/>
             <w:webHidden/>
-            <w:sz w:val="24"/>
-            <w:szCs w:val="24"/>
           </w:rPr>
         </w:r>
         <w:r>
           <w:rPr>
-            <w:rFonts w:ascii="Times New Roman" w:hAnsi="Times New Roman" w:cs="Times New Roman"/>
             <w:noProof/>
             <w:webHidden/>
-            <w:sz w:val="24"/>
-            <w:szCs w:val="24"/>
           </w:rPr>
           <w:fldChar w:fldCharType="separate"/>
         </w:r>
         <w:r>
           <w:rPr>
-            <w:rFonts w:ascii="Times New Roman" w:hAnsi="Times New Roman" w:cs="Times New Roman"/>
             <w:noProof/>
             <w:webHidden/>
-            <w:sz w:val="24"/>
-            <w:szCs w:val="24"/>
           </w:rPr>
           <w:t>12</w:t>
         </w:r>
         <w:r>
           <w:rPr>
-            <w:rFonts w:ascii="Times New Roman" w:hAnsi="Times New Roman" w:cs="Times New Roman"/>
             <w:noProof/>
             <w:webHidden/>
-            <w:sz w:val="24"/>
-            <w:szCs w:val="24"/>
           </w:rPr>
           <w:fldChar w:fldCharType="end"/>
         </w:r>
@@ -2388,7 +2283,7 @@
         <w:tabs>
           <w:tab w:val="right" w:pos="9060"/>
         </w:tabs>
-        <w:spacing w:line="480" w:lineRule="auto"/>
+        <w:spacing w:after="0" w:line="480" w:lineRule="auto"/>
         <w:rPr>
           <w:rFonts w:ascii="Times New Roman" w:eastAsiaTheme="minorEastAsia" w:hAnsi="Times New Roman" w:cs="Times New Roman"/>
           <w:noProof/>
@@ -2485,7 +2380,7 @@
         <w:tabs>
           <w:tab w:val="right" w:pos="9060"/>
         </w:tabs>
-        <w:spacing w:line="480" w:lineRule="auto"/>
+        <w:spacing w:after="0" w:line="480" w:lineRule="auto"/>
         <w:rPr>
           <w:rFonts w:ascii="Times New Roman" w:eastAsiaTheme="minorEastAsia" w:hAnsi="Times New Roman" w:cs="Times New Roman"/>
           <w:noProof/>
@@ -2582,7 +2477,7 @@
         <w:tabs>
           <w:tab w:val="right" w:pos="9060"/>
         </w:tabs>
-        <w:spacing w:line="480" w:lineRule="auto"/>
+        <w:spacing w:after="0" w:line="480" w:lineRule="auto"/>
         <w:rPr>
           <w:rFonts w:ascii="Times New Roman" w:eastAsiaTheme="minorEastAsia" w:hAnsi="Times New Roman" w:cs="Times New Roman"/>
           <w:noProof/>
@@ -2679,7 +2574,7 @@
         <w:tabs>
           <w:tab w:val="right" w:pos="9060"/>
         </w:tabs>
-        <w:spacing w:line="480" w:lineRule="auto"/>
+        <w:spacing w:after="0" w:line="480" w:lineRule="auto"/>
         <w:rPr>
           <w:rFonts w:ascii="Times New Roman" w:eastAsiaTheme="minorEastAsia" w:hAnsi="Times New Roman" w:cs="Times New Roman"/>
           <w:noProof/>
@@ -2773,12 +2668,9 @@
     <w:p>
       <w:pPr>
         <w:pStyle w:val="TOC1"/>
-        <w:spacing w:line="480" w:lineRule="auto"/>
-        <w:rPr>
-          <w:rFonts w:ascii="Times New Roman" w:eastAsiaTheme="minorEastAsia" w:hAnsi="Times New Roman" w:cs="Times New Roman"/>
-          <w:noProof/>
-          <w:sz w:val="24"/>
-          <w:szCs w:val="24"/>
+        <w:rPr>
+          <w:rFonts w:eastAsiaTheme="minorEastAsia"/>
+          <w:noProof/>
           <w:lang w:eastAsia="en-GB"/>
         </w:rPr>
       </w:pPr>
@@ -2795,70 +2687,49 @@
         </w:r>
         <w:r>
           <w:rPr>
-            <w:rFonts w:ascii="Times New Roman" w:hAnsi="Times New Roman" w:cs="Times New Roman"/>
             <w:noProof/>
             <w:webHidden/>
-            <w:sz w:val="24"/>
-            <w:szCs w:val="24"/>
           </w:rPr>
           <w:tab/>
         </w:r>
         <w:r>
           <w:rPr>
-            <w:rFonts w:ascii="Times New Roman" w:hAnsi="Times New Roman" w:cs="Times New Roman"/>
             <w:noProof/>
             <w:webHidden/>
-            <w:sz w:val="24"/>
-            <w:szCs w:val="24"/>
           </w:rPr>
           <w:fldChar w:fldCharType="begin"/>
         </w:r>
         <w:r>
           <w:rPr>
-            <w:rFonts w:ascii="Times New Roman" w:hAnsi="Times New Roman" w:cs="Times New Roman"/>
             <w:noProof/>
             <w:webHidden/>
-            <w:sz w:val="24"/>
-            <w:szCs w:val="24"/>
           </w:rPr>
           <w:instrText xml:space="preserve"> PAGEREF _Toc181111112 \h </w:instrText>
         </w:r>
         <w:r>
           <w:rPr>
-            <w:rFonts w:ascii="Times New Roman" w:hAnsi="Times New Roman" w:cs="Times New Roman"/>
             <w:noProof/>
             <w:webHidden/>
-            <w:sz w:val="24"/>
-            <w:szCs w:val="24"/>
           </w:rPr>
         </w:r>
         <w:r>
           <w:rPr>
-            <w:rFonts w:ascii="Times New Roman" w:hAnsi="Times New Roman" w:cs="Times New Roman"/>
             <w:noProof/>
             <w:webHidden/>
-            <w:sz w:val="24"/>
-            <w:szCs w:val="24"/>
           </w:rPr>
           <w:fldChar w:fldCharType="separate"/>
         </w:r>
         <w:r>
           <w:rPr>
-            <w:rFonts w:ascii="Times New Roman" w:hAnsi="Times New Roman" w:cs="Times New Roman"/>
             <w:noProof/>
             <w:webHidden/>
-            <w:sz w:val="24"/>
-            <w:szCs w:val="24"/>
           </w:rPr>
           <w:t>14</w:t>
         </w:r>
         <w:r>
           <w:rPr>
-            <w:rFonts w:ascii="Times New Roman" w:hAnsi="Times New Roman" w:cs="Times New Roman"/>
             <w:noProof/>
             <w:webHidden/>
-            <w:sz w:val="24"/>
-            <w:szCs w:val="24"/>
           </w:rPr>
           <w:fldChar w:fldCharType="end"/>
         </w:r>
@@ -2867,12 +2738,9 @@
     <w:p>
       <w:pPr>
         <w:pStyle w:val="TOC1"/>
-        <w:spacing w:line="480" w:lineRule="auto"/>
-        <w:rPr>
-          <w:rFonts w:ascii="Times New Roman" w:eastAsiaTheme="minorEastAsia" w:hAnsi="Times New Roman" w:cs="Times New Roman"/>
-          <w:noProof/>
-          <w:sz w:val="24"/>
-          <w:szCs w:val="24"/>
+        <w:rPr>
+          <w:rFonts w:eastAsiaTheme="minorEastAsia"/>
+          <w:noProof/>
           <w:lang w:eastAsia="en-GB"/>
         </w:rPr>
       </w:pPr>
@@ -2889,70 +2757,49 @@
         </w:r>
         <w:r>
           <w:rPr>
-            <w:rFonts w:ascii="Times New Roman" w:hAnsi="Times New Roman" w:cs="Times New Roman"/>
             <w:noProof/>
             <w:webHidden/>
-            <w:sz w:val="24"/>
-            <w:szCs w:val="24"/>
           </w:rPr>
           <w:tab/>
         </w:r>
         <w:r>
           <w:rPr>
-            <w:rFonts w:ascii="Times New Roman" w:hAnsi="Times New Roman" w:cs="Times New Roman"/>
             <w:noProof/>
             <w:webHidden/>
-            <w:sz w:val="24"/>
-            <w:szCs w:val="24"/>
           </w:rPr>
           <w:fldChar w:fldCharType="begin"/>
         </w:r>
         <w:r>
           <w:rPr>
-            <w:rFonts w:ascii="Times New Roman" w:hAnsi="Times New Roman" w:cs="Times New Roman"/>
             <w:noProof/>
             <w:webHidden/>
-            <w:sz w:val="24"/>
-            <w:szCs w:val="24"/>
           </w:rPr>
           <w:instrText xml:space="preserve"> PAGEREF _Toc181111113 \h </w:instrText>
         </w:r>
         <w:r>
           <w:rPr>
-            <w:rFonts w:ascii="Times New Roman" w:hAnsi="Times New Roman" w:cs="Times New Roman"/>
             <w:noProof/>
             <w:webHidden/>
-            <w:sz w:val="24"/>
-            <w:szCs w:val="24"/>
           </w:rPr>
         </w:r>
         <w:r>
           <w:rPr>
-            <w:rFonts w:ascii="Times New Roman" w:hAnsi="Times New Roman" w:cs="Times New Roman"/>
             <w:noProof/>
             <w:webHidden/>
-            <w:sz w:val="24"/>
-            <w:szCs w:val="24"/>
           </w:rPr>
           <w:fldChar w:fldCharType="separate"/>
         </w:r>
         <w:r>
           <w:rPr>
-            <w:rFonts w:ascii="Times New Roman" w:hAnsi="Times New Roman" w:cs="Times New Roman"/>
             <w:noProof/>
             <w:webHidden/>
-            <w:sz w:val="24"/>
-            <w:szCs w:val="24"/>
           </w:rPr>
           <w:t>15</w:t>
         </w:r>
         <w:r>
           <w:rPr>
-            <w:rFonts w:ascii="Times New Roman" w:hAnsi="Times New Roman" w:cs="Times New Roman"/>
             <w:noProof/>
             <w:webHidden/>
-            <w:sz w:val="24"/>
-            <w:szCs w:val="24"/>
           </w:rPr>
           <w:fldChar w:fldCharType="end"/>
         </w:r>
@@ -2964,7 +2811,7 @@
         <w:tabs>
           <w:tab w:val="right" w:pos="9060"/>
         </w:tabs>
-        <w:spacing w:line="480" w:lineRule="auto"/>
+        <w:spacing w:after="0" w:line="480" w:lineRule="auto"/>
         <w:rPr>
           <w:rFonts w:ascii="Times New Roman" w:eastAsiaTheme="minorEastAsia" w:hAnsi="Times New Roman" w:cs="Times New Roman"/>
           <w:noProof/>
@@ -3062,7 +2909,7 @@
         <w:tabs>
           <w:tab w:val="right" w:pos="9060"/>
         </w:tabs>
-        <w:spacing w:line="480" w:lineRule="auto"/>
+        <w:spacing w:after="0" w:line="480" w:lineRule="auto"/>
         <w:rPr>
           <w:rFonts w:ascii="Times New Roman" w:eastAsiaTheme="minorEastAsia" w:hAnsi="Times New Roman" w:cs="Times New Roman"/>
           <w:noProof/>
@@ -3159,7 +3006,7 @@
         <w:tabs>
           <w:tab w:val="right" w:pos="9060"/>
         </w:tabs>
-        <w:spacing w:line="480" w:lineRule="auto"/>
+        <w:spacing w:after="0" w:line="480" w:lineRule="auto"/>
         <w:rPr>
           <w:rFonts w:ascii="Times New Roman" w:eastAsiaTheme="minorEastAsia" w:hAnsi="Times New Roman" w:cs="Times New Roman"/>
           <w:noProof/>
@@ -3253,12 +3100,9 @@
     <w:p>
       <w:pPr>
         <w:pStyle w:val="TOC1"/>
-        <w:spacing w:line="480" w:lineRule="auto"/>
-        <w:rPr>
-          <w:rFonts w:ascii="Times New Roman" w:eastAsiaTheme="minorEastAsia" w:hAnsi="Times New Roman" w:cs="Times New Roman"/>
-          <w:noProof/>
-          <w:sz w:val="24"/>
-          <w:szCs w:val="24"/>
+        <w:rPr>
+          <w:rFonts w:eastAsiaTheme="minorEastAsia"/>
+          <w:noProof/>
           <w:lang w:eastAsia="en-GB"/>
         </w:rPr>
       </w:pPr>
@@ -3275,70 +3119,49 @@
         </w:r>
         <w:r>
           <w:rPr>
-            <w:rFonts w:ascii="Times New Roman" w:hAnsi="Times New Roman" w:cs="Times New Roman"/>
             <w:noProof/>
             <w:webHidden/>
-            <w:sz w:val="24"/>
-            <w:szCs w:val="24"/>
           </w:rPr>
           <w:tab/>
         </w:r>
         <w:r>
           <w:rPr>
-            <w:rFonts w:ascii="Times New Roman" w:hAnsi="Times New Roman" w:cs="Times New Roman"/>
             <w:noProof/>
             <w:webHidden/>
-            <w:sz w:val="24"/>
-            <w:szCs w:val="24"/>
           </w:rPr>
           <w:fldChar w:fldCharType="begin"/>
         </w:r>
         <w:r>
           <w:rPr>
-            <w:rFonts w:ascii="Times New Roman" w:hAnsi="Times New Roman" w:cs="Times New Roman"/>
             <w:noProof/>
             <w:webHidden/>
-            <w:sz w:val="24"/>
-            <w:szCs w:val="24"/>
           </w:rPr>
           <w:instrText xml:space="preserve"> PAGEREF _Toc181111117 \h </w:instrText>
         </w:r>
         <w:r>
           <w:rPr>
-            <w:rFonts w:ascii="Times New Roman" w:hAnsi="Times New Roman" w:cs="Times New Roman"/>
             <w:noProof/>
             <w:webHidden/>
-            <w:sz w:val="24"/>
-            <w:szCs w:val="24"/>
           </w:rPr>
         </w:r>
         <w:r>
           <w:rPr>
-            <w:rFonts w:ascii="Times New Roman" w:hAnsi="Times New Roman" w:cs="Times New Roman"/>
             <w:noProof/>
             <w:webHidden/>
-            <w:sz w:val="24"/>
-            <w:szCs w:val="24"/>
           </w:rPr>
           <w:fldChar w:fldCharType="separate"/>
         </w:r>
         <w:r>
           <w:rPr>
-            <w:rFonts w:ascii="Times New Roman" w:hAnsi="Times New Roman" w:cs="Times New Roman"/>
             <w:noProof/>
             <w:webHidden/>
-            <w:sz w:val="24"/>
-            <w:szCs w:val="24"/>
           </w:rPr>
           <w:t>18</w:t>
         </w:r>
         <w:r>
           <w:rPr>
-            <w:rFonts w:ascii="Times New Roman" w:hAnsi="Times New Roman" w:cs="Times New Roman"/>
             <w:noProof/>
             <w:webHidden/>
-            <w:sz w:val="24"/>
-            <w:szCs w:val="24"/>
           </w:rPr>
           <w:fldChar w:fldCharType="end"/>
         </w:r>
@@ -3350,7 +3173,7 @@
         <w:tabs>
           <w:tab w:val="right" w:pos="9060"/>
         </w:tabs>
-        <w:spacing w:line="480" w:lineRule="auto"/>
+        <w:spacing w:after="0" w:line="480" w:lineRule="auto"/>
         <w:rPr>
           <w:rFonts w:ascii="Times New Roman" w:eastAsiaTheme="minorEastAsia" w:hAnsi="Times New Roman" w:cs="Times New Roman"/>
           <w:noProof/>
@@ -3448,7 +3271,7 @@
         <w:tabs>
           <w:tab w:val="right" w:pos="9060"/>
         </w:tabs>
-        <w:spacing w:line="480" w:lineRule="auto"/>
+        <w:spacing w:after="0" w:line="480" w:lineRule="auto"/>
         <w:rPr>
           <w:rFonts w:ascii="Times New Roman" w:eastAsiaTheme="minorEastAsia" w:hAnsi="Times New Roman" w:cs="Times New Roman"/>
           <w:noProof/>
@@ -3542,12 +3365,9 @@
     <w:p>
       <w:pPr>
         <w:pStyle w:val="TOC1"/>
-        <w:spacing w:line="480" w:lineRule="auto"/>
-        <w:rPr>
-          <w:rFonts w:ascii="Times New Roman" w:eastAsiaTheme="minorEastAsia" w:hAnsi="Times New Roman" w:cs="Times New Roman"/>
-          <w:noProof/>
-          <w:sz w:val="24"/>
-          <w:szCs w:val="24"/>
+        <w:rPr>
+          <w:rFonts w:eastAsiaTheme="minorEastAsia"/>
+          <w:noProof/>
           <w:lang w:eastAsia="en-GB"/>
         </w:rPr>
       </w:pPr>
@@ -3564,70 +3384,49 @@
         </w:r>
         <w:r>
           <w:rPr>
-            <w:rFonts w:ascii="Times New Roman" w:hAnsi="Times New Roman" w:cs="Times New Roman"/>
             <w:noProof/>
             <w:webHidden/>
-            <w:sz w:val="24"/>
-            <w:szCs w:val="24"/>
           </w:rPr>
           <w:tab/>
         </w:r>
         <w:r>
           <w:rPr>
-            <w:rFonts w:ascii="Times New Roman" w:hAnsi="Times New Roman" w:cs="Times New Roman"/>
             <w:noProof/>
             <w:webHidden/>
-            <w:sz w:val="24"/>
-            <w:szCs w:val="24"/>
           </w:rPr>
           <w:fldChar w:fldCharType="begin"/>
         </w:r>
         <w:r>
           <w:rPr>
-            <w:rFonts w:ascii="Times New Roman" w:hAnsi="Times New Roman" w:cs="Times New Roman"/>
             <w:noProof/>
             <w:webHidden/>
-            <w:sz w:val="24"/>
-            <w:szCs w:val="24"/>
           </w:rPr>
           <w:instrText xml:space="preserve"> PAGEREF _Toc181111120 \h </w:instrText>
         </w:r>
         <w:r>
           <w:rPr>
-            <w:rFonts w:ascii="Times New Roman" w:hAnsi="Times New Roman" w:cs="Times New Roman"/>
             <w:noProof/>
             <w:webHidden/>
-            <w:sz w:val="24"/>
-            <w:szCs w:val="24"/>
           </w:rPr>
         </w:r>
         <w:r>
           <w:rPr>
-            <w:rFonts w:ascii="Times New Roman" w:hAnsi="Times New Roman" w:cs="Times New Roman"/>
             <w:noProof/>
             <w:webHidden/>
-            <w:sz w:val="24"/>
-            <w:szCs w:val="24"/>
           </w:rPr>
           <w:fldChar w:fldCharType="separate"/>
         </w:r>
         <w:r>
           <w:rPr>
-            <w:rFonts w:ascii="Times New Roman" w:hAnsi="Times New Roman" w:cs="Times New Roman"/>
             <w:noProof/>
             <w:webHidden/>
-            <w:sz w:val="24"/>
-            <w:szCs w:val="24"/>
           </w:rPr>
           <w:t>30</w:t>
         </w:r>
         <w:r>
           <w:rPr>
-            <w:rFonts w:ascii="Times New Roman" w:hAnsi="Times New Roman" w:cs="Times New Roman"/>
             <w:noProof/>
             <w:webHidden/>
-            <w:sz w:val="24"/>
-            <w:szCs w:val="24"/>
           </w:rPr>
           <w:fldChar w:fldCharType="end"/>
         </w:r>
@@ -3639,7 +3438,7 @@
         <w:tabs>
           <w:tab w:val="right" w:pos="9060"/>
         </w:tabs>
-        <w:spacing w:line="480" w:lineRule="auto"/>
+        <w:spacing w:after="0" w:line="480" w:lineRule="auto"/>
         <w:rPr>
           <w:rFonts w:ascii="Times New Roman" w:eastAsiaTheme="minorEastAsia" w:hAnsi="Times New Roman" w:cs="Times New Roman"/>
           <w:noProof/>
@@ -3658,29 +3457,7 @@
             <w:szCs w:val="24"/>
             <w:lang w:eastAsia="en-GB"/>
           </w:rPr>
-          <w:t>8.1 Predictive Mo</w:t>
-        </w:r>
-        <w:r>
-          <w:rPr>
-            <w:rStyle w:val="Hyperlink"/>
-            <w:rFonts w:ascii="Times New Roman" w:hAnsi="Times New Roman" w:cs="Times New Roman"/>
-            <w:noProof/>
-            <w:sz w:val="24"/>
-            <w:szCs w:val="24"/>
-            <w:lang w:eastAsia="en-GB"/>
-          </w:rPr>
-          <w:t>d</w:t>
-        </w:r>
-        <w:r>
-          <w:rPr>
-            <w:rStyle w:val="Hyperlink"/>
-            <w:rFonts w:ascii="Times New Roman" w:hAnsi="Times New Roman" w:cs="Times New Roman"/>
-            <w:noProof/>
-            <w:sz w:val="24"/>
-            <w:szCs w:val="24"/>
-            <w:lang w:eastAsia="en-GB"/>
-          </w:rPr>
-          <w:t>eling</w:t>
+          <w:t>8.1 Predictive Modeling</w:t>
         </w:r>
         <w:r>
           <w:rPr>
@@ -3756,12 +3533,9 @@
     <w:p>
       <w:pPr>
         <w:pStyle w:val="TOC1"/>
-        <w:spacing w:line="480" w:lineRule="auto"/>
-        <w:rPr>
-          <w:rFonts w:ascii="Times New Roman" w:eastAsiaTheme="minorEastAsia" w:hAnsi="Times New Roman" w:cs="Times New Roman"/>
-          <w:noProof/>
-          <w:sz w:val="24"/>
-          <w:szCs w:val="24"/>
+        <w:rPr>
+          <w:rFonts w:eastAsiaTheme="minorEastAsia"/>
+          <w:noProof/>
           <w:lang w:eastAsia="en-GB"/>
         </w:rPr>
       </w:pPr>
@@ -3778,70 +3552,49 @@
         </w:r>
         <w:r>
           <w:rPr>
-            <w:rFonts w:ascii="Times New Roman" w:hAnsi="Times New Roman" w:cs="Times New Roman"/>
             <w:noProof/>
             <w:webHidden/>
-            <w:sz w:val="24"/>
-            <w:szCs w:val="24"/>
           </w:rPr>
           <w:tab/>
         </w:r>
         <w:r>
           <w:rPr>
-            <w:rFonts w:ascii="Times New Roman" w:hAnsi="Times New Roman" w:cs="Times New Roman"/>
             <w:noProof/>
             <w:webHidden/>
-            <w:sz w:val="24"/>
-            <w:szCs w:val="24"/>
           </w:rPr>
           <w:fldChar w:fldCharType="begin"/>
         </w:r>
         <w:r>
           <w:rPr>
-            <w:rFonts w:ascii="Times New Roman" w:hAnsi="Times New Roman" w:cs="Times New Roman"/>
             <w:noProof/>
             <w:webHidden/>
-            <w:sz w:val="24"/>
-            <w:szCs w:val="24"/>
           </w:rPr>
           <w:instrText xml:space="preserve"> PAGEREF _Toc181111122 \h </w:instrText>
         </w:r>
         <w:r>
           <w:rPr>
-            <w:rFonts w:ascii="Times New Roman" w:hAnsi="Times New Roman" w:cs="Times New Roman"/>
             <w:noProof/>
             <w:webHidden/>
-            <w:sz w:val="24"/>
-            <w:szCs w:val="24"/>
           </w:rPr>
         </w:r>
         <w:r>
           <w:rPr>
-            <w:rFonts w:ascii="Times New Roman" w:hAnsi="Times New Roman" w:cs="Times New Roman"/>
             <w:noProof/>
             <w:webHidden/>
-            <w:sz w:val="24"/>
-            <w:szCs w:val="24"/>
           </w:rPr>
           <w:fldChar w:fldCharType="separate"/>
         </w:r>
         <w:r>
           <w:rPr>
-            <w:rFonts w:ascii="Times New Roman" w:hAnsi="Times New Roman" w:cs="Times New Roman"/>
             <w:noProof/>
             <w:webHidden/>
-            <w:sz w:val="24"/>
-            <w:szCs w:val="24"/>
           </w:rPr>
           <w:t>33</w:t>
         </w:r>
         <w:r>
           <w:rPr>
-            <w:rFonts w:ascii="Times New Roman" w:hAnsi="Times New Roman" w:cs="Times New Roman"/>
             <w:noProof/>
             <w:webHidden/>
-            <w:sz w:val="24"/>
-            <w:szCs w:val="24"/>
           </w:rPr>
           <w:fldChar w:fldCharType="end"/>
         </w:r>
@@ -3850,12 +3603,9 @@
     <w:p>
       <w:pPr>
         <w:pStyle w:val="TOC1"/>
-        <w:spacing w:line="480" w:lineRule="auto"/>
-        <w:rPr>
-          <w:rFonts w:ascii="Times New Roman" w:eastAsiaTheme="minorEastAsia" w:hAnsi="Times New Roman" w:cs="Times New Roman"/>
-          <w:noProof/>
-          <w:sz w:val="24"/>
-          <w:szCs w:val="24"/>
+        <w:rPr>
+          <w:rFonts w:eastAsiaTheme="minorEastAsia"/>
+          <w:noProof/>
           <w:lang w:eastAsia="en-GB"/>
         </w:rPr>
       </w:pPr>
@@ -3872,70 +3622,49 @@
         </w:r>
         <w:r>
           <w:rPr>
-            <w:rFonts w:ascii="Times New Roman" w:hAnsi="Times New Roman" w:cs="Times New Roman"/>
             <w:noProof/>
             <w:webHidden/>
-            <w:sz w:val="24"/>
-            <w:szCs w:val="24"/>
           </w:rPr>
           <w:tab/>
         </w:r>
         <w:r>
           <w:rPr>
-            <w:rFonts w:ascii="Times New Roman" w:hAnsi="Times New Roman" w:cs="Times New Roman"/>
             <w:noProof/>
             <w:webHidden/>
-            <w:sz w:val="24"/>
-            <w:szCs w:val="24"/>
           </w:rPr>
           <w:fldChar w:fldCharType="begin"/>
         </w:r>
         <w:r>
           <w:rPr>
-            <w:rFonts w:ascii="Times New Roman" w:hAnsi="Times New Roman" w:cs="Times New Roman"/>
             <w:noProof/>
             <w:webHidden/>
-            <w:sz w:val="24"/>
-            <w:szCs w:val="24"/>
           </w:rPr>
           <w:instrText xml:space="preserve"> PAGEREF _Toc181111123 \h </w:instrText>
         </w:r>
         <w:r>
           <w:rPr>
-            <w:rFonts w:ascii="Times New Roman" w:hAnsi="Times New Roman" w:cs="Times New Roman"/>
             <w:noProof/>
             <w:webHidden/>
-            <w:sz w:val="24"/>
-            <w:szCs w:val="24"/>
           </w:rPr>
         </w:r>
         <w:r>
           <w:rPr>
-            <w:rFonts w:ascii="Times New Roman" w:hAnsi="Times New Roman" w:cs="Times New Roman"/>
             <w:noProof/>
             <w:webHidden/>
-            <w:sz w:val="24"/>
-            <w:szCs w:val="24"/>
           </w:rPr>
           <w:fldChar w:fldCharType="separate"/>
         </w:r>
         <w:r>
           <w:rPr>
-            <w:rFonts w:ascii="Times New Roman" w:hAnsi="Times New Roman" w:cs="Times New Roman"/>
             <w:noProof/>
             <w:webHidden/>
-            <w:sz w:val="24"/>
-            <w:szCs w:val="24"/>
           </w:rPr>
           <w:t>34</w:t>
         </w:r>
         <w:r>
           <w:rPr>
-            <w:rFonts w:ascii="Times New Roman" w:hAnsi="Times New Roman" w:cs="Times New Roman"/>
             <w:noProof/>
             <w:webHidden/>
-            <w:sz w:val="24"/>
-            <w:szCs w:val="24"/>
           </w:rPr>
           <w:fldChar w:fldCharType="end"/>
         </w:r>
@@ -3944,12 +3673,9 @@
     <w:p>
       <w:pPr>
         <w:pStyle w:val="TOC1"/>
-        <w:spacing w:line="480" w:lineRule="auto"/>
-        <w:rPr>
-          <w:rFonts w:ascii="Times New Roman" w:eastAsiaTheme="minorEastAsia" w:hAnsi="Times New Roman" w:cs="Times New Roman"/>
-          <w:noProof/>
-          <w:sz w:val="24"/>
-          <w:szCs w:val="24"/>
+        <w:rPr>
+          <w:rFonts w:eastAsiaTheme="minorEastAsia"/>
+          <w:noProof/>
           <w:lang w:eastAsia="en-GB"/>
         </w:rPr>
       </w:pPr>
@@ -3966,70 +3692,49 @@
         </w:r>
         <w:r>
           <w:rPr>
-            <w:rFonts w:ascii="Times New Roman" w:hAnsi="Times New Roman" w:cs="Times New Roman"/>
             <w:noProof/>
             <w:webHidden/>
-            <w:sz w:val="24"/>
-            <w:szCs w:val="24"/>
           </w:rPr>
           <w:tab/>
         </w:r>
         <w:r>
           <w:rPr>
-            <w:rFonts w:ascii="Times New Roman" w:hAnsi="Times New Roman" w:cs="Times New Roman"/>
             <w:noProof/>
             <w:webHidden/>
-            <w:sz w:val="24"/>
-            <w:szCs w:val="24"/>
           </w:rPr>
           <w:fldChar w:fldCharType="begin"/>
         </w:r>
         <w:r>
           <w:rPr>
-            <w:rFonts w:ascii="Times New Roman" w:hAnsi="Times New Roman" w:cs="Times New Roman"/>
             <w:noProof/>
             <w:webHidden/>
-            <w:sz w:val="24"/>
-            <w:szCs w:val="24"/>
           </w:rPr>
           <w:instrText xml:space="preserve"> PAGEREF _Toc181111124 \h </w:instrText>
         </w:r>
         <w:r>
           <w:rPr>
-            <w:rFonts w:ascii="Times New Roman" w:hAnsi="Times New Roman" w:cs="Times New Roman"/>
             <w:noProof/>
             <w:webHidden/>
-            <w:sz w:val="24"/>
-            <w:szCs w:val="24"/>
           </w:rPr>
         </w:r>
         <w:r>
           <w:rPr>
-            <w:rFonts w:ascii="Times New Roman" w:hAnsi="Times New Roman" w:cs="Times New Roman"/>
             <w:noProof/>
             <w:webHidden/>
-            <w:sz w:val="24"/>
-            <w:szCs w:val="24"/>
           </w:rPr>
           <w:fldChar w:fldCharType="separate"/>
         </w:r>
         <w:r>
           <w:rPr>
-            <w:rFonts w:ascii="Times New Roman" w:hAnsi="Times New Roman" w:cs="Times New Roman"/>
             <w:noProof/>
             <w:webHidden/>
-            <w:sz w:val="24"/>
-            <w:szCs w:val="24"/>
           </w:rPr>
           <w:t>35</w:t>
         </w:r>
         <w:r>
           <w:rPr>
-            <w:rFonts w:ascii="Times New Roman" w:hAnsi="Times New Roman" w:cs="Times New Roman"/>
             <w:noProof/>
             <w:webHidden/>
-            <w:sz w:val="24"/>
-            <w:szCs w:val="24"/>
           </w:rPr>
           <w:fldChar w:fldCharType="end"/>
         </w:r>
@@ -4041,8 +3746,8 @@
         <w:jc w:val="center"/>
         <w:rPr>
           <w:rFonts w:ascii="Times New Roman" w:hAnsi="Times New Roman" w:cs="Times New Roman"/>
-          <w:b/>
-          <w:bCs/>
+          <w:sz w:val="24"/>
+          <w:szCs w:val="24"/>
           <w:u w:val="single"/>
         </w:rPr>
       </w:pPr>
@@ -4053,18 +3758,42 @@
           <w:szCs w:val="24"/>
           <w:u w:val="single"/>
         </w:rPr>
+        <w:fldChar w:fldCharType="end"/>
+      </w:r>
+    </w:p>
+    <w:p>
+      <w:pPr>
+        <w:spacing w:before="240" w:line="480" w:lineRule="auto"/>
+        <w:jc w:val="center"/>
+        <w:rPr>
+          <w:rFonts w:ascii="Times New Roman" w:hAnsi="Times New Roman" w:cs="Times New Roman"/>
+          <w:sz w:val="24"/>
+          <w:szCs w:val="24"/>
+          <w:u w:val="single"/>
+        </w:rPr>
+      </w:pPr>
+    </w:p>
+    <w:p>
+      <w:pPr>
+        <w:spacing w:before="240" w:line="480" w:lineRule="auto"/>
+        <w:jc w:val="center"/>
+        <w:rPr>
+          <w:rFonts w:ascii="Times New Roman" w:hAnsi="Times New Roman" w:cs="Times New Roman"/>
+          <w:b/>
+          <w:bCs/>
+          <w:u w:val="single"/>
+        </w:rPr>
+      </w:pPr>
+      <w:r>
+        <w:rPr>
+          <w:rFonts w:ascii="Times New Roman" w:hAnsi="Times New Roman" w:cs="Times New Roman"/>
+          <w:b/>
+          <w:bCs/>
+          <w:sz w:val="24"/>
+          <w:szCs w:val="24"/>
+          <w:u w:val="single"/>
+        </w:rPr>
         <w:lastRenderedPageBreak/>
-        <w:fldChar w:fldCharType="end"/>
-      </w:r>
-      <w:r>
-        <w:rPr>
-          <w:rFonts w:ascii="Times New Roman" w:hAnsi="Times New Roman" w:cs="Times New Roman"/>
-          <w:b/>
-          <w:bCs/>
-          <w:sz w:val="24"/>
-          <w:szCs w:val="24"/>
-          <w:u w:val="single"/>
-        </w:rPr>
         <w:t>LIST OF FIGURES</w:t>
       </w:r>
     </w:p>
@@ -15368,25 +15097,7 @@
           <w:lang w:eastAsia="en-GB"/>
         </w:rPr>
         <w:lastRenderedPageBreak/>
-        <w:t>Th</w:t>
-      </w:r>
-      <w:r>
-        <w:rPr>
-          <w:rFonts w:ascii="Times New Roman" w:hAnsi="Times New Roman" w:cs="Times New Roman"/>
-          <w:sz w:val="24"/>
-          <w:szCs w:val="24"/>
-          <w:lang w:eastAsia="en-GB"/>
-        </w:rPr>
-        <w:t xml:space="preserve">e below </w:t>
-      </w:r>
-      <w:r>
-        <w:rPr>
-          <w:rFonts w:ascii="Times New Roman" w:hAnsi="Times New Roman" w:cs="Times New Roman"/>
-          <w:sz w:val="24"/>
-          <w:szCs w:val="24"/>
-          <w:lang w:eastAsia="en-GB"/>
-        </w:rPr>
-        <w:t>heatmap visualizes the correlation matrix of the features in the telecom dataset, displaying the relationships between different variables as numerical correlation coefficients. The values range from -1 to 1, where:</w:t>
+        <w:t>The below heatmap visualizes the correlation matrix of the features in the telecom dataset, displaying the relationships between different variables as numerical correlation coefficients. The values range from -1 to 1, where:</w:t>
       </w:r>
     </w:p>
     <w:p>
@@ -15835,34 +15546,7 @@
           <w:szCs w:val="24"/>
           <w:lang w:eastAsia="en-GB"/>
         </w:rPr>
-        <w:t xml:space="preserve">Here, we have built predictive model using some of the machine learning algorithms using Python programming language. </w:t>
-      </w:r>
-      <w:r>
-        <w:rPr>
-          <w:rFonts w:ascii="Times New Roman" w:hAnsi="Times New Roman" w:cs="Times New Roman"/>
-          <w:sz w:val="24"/>
-          <w:szCs w:val="24"/>
-          <w:lang w:eastAsia="en-GB"/>
-        </w:rPr>
-        <w:t>Th</w:t>
-      </w:r>
-      <w:r>
-        <w:rPr>
-          <w:rFonts w:ascii="Times New Roman" w:hAnsi="Times New Roman" w:cs="Times New Roman"/>
-          <w:sz w:val="24"/>
-          <w:szCs w:val="24"/>
-          <w:lang w:eastAsia="en-GB"/>
-        </w:rPr>
-        <w:t>e</w:t>
-      </w:r>
-      <w:r>
-        <w:rPr>
-          <w:rFonts w:ascii="Times New Roman" w:hAnsi="Times New Roman" w:cs="Times New Roman"/>
-          <w:sz w:val="24"/>
-          <w:szCs w:val="24"/>
-          <w:lang w:eastAsia="en-GB"/>
-        </w:rPr>
-        <w:t xml:space="preserve"> Python code snippet is aimed at comparing the performance of three different machine learning models: Logistic Regression, Random Forest, and Naive Bayes. It trains and evaluates these models on a dataset and then prints the accuracy scores for each.</w:t>
+        <w:t>Here, we have built predictive model using some of the machine learning algorithms using Python programming language. The Python code snippet is aimed at comparing the performance of three different machine learning models: Logistic Regression, Random Forest, and Naive Bayes. It trains and evaluates these models on a dataset and then prints the accuracy scores for each.</w:t>
       </w:r>
     </w:p>
     <w:p>
@@ -16406,25 +16090,7 @@
           <w:szCs w:val="24"/>
           <w:lang w:eastAsia="en-GB"/>
         </w:rPr>
-        <w:t xml:space="preserve">In this study, five machine learning models were evaluated to predict customer churn within the Indian telecom sector: Logistic Regression, Support Vector Classifier (SVC), Random Forest, Decision Tree, and Naive Bayes. Initial data analysis showed low correlations among features, </w:t>
-      </w:r>
-      <w:r>
-        <w:rPr>
-          <w:rFonts w:ascii="Times New Roman" w:hAnsi="Times New Roman" w:cs="Times New Roman"/>
-          <w:sz w:val="24"/>
-          <w:szCs w:val="24"/>
-          <w:lang w:eastAsia="en-GB"/>
-        </w:rPr>
-        <w:t>favouring</w:t>
-      </w:r>
-      <w:r>
-        <w:rPr>
-          <w:rFonts w:ascii="Times New Roman" w:hAnsi="Times New Roman" w:cs="Times New Roman"/>
-          <w:sz w:val="24"/>
-          <w:szCs w:val="24"/>
-          <w:lang w:eastAsia="en-GB"/>
-        </w:rPr>
-        <w:t xml:space="preserve"> models that excel with complex, non-linear patterns.</w:t>
+        <w:t>In this study, five machine learning models were evaluated to predict customer churn within the Indian telecom sector: Logistic Regression, Support Vector Classifier (SVC), Random Forest, Decision Tree, and Naive Bayes. Initial data analysis showed low correlations among features, favouring models that excel with complex, non-linear patterns.</w:t>
       </w:r>
     </w:p>
     <w:p>
@@ -16615,6 +16281,7 @@
     <w:p>
       <w:pPr>
         <w:pStyle w:val="Heading1"/>
+        <w:spacing w:line="360" w:lineRule="auto"/>
         <w:rPr>
           <w:rFonts w:ascii="Times New Roman" w:hAnsi="Times New Roman" w:cs="Times New Roman"/>
           <w:b/>
@@ -16639,15 +16306,1099 @@
     </w:p>
     <w:p>
       <w:pPr>
-        <w:rPr>
-          <w:lang w:eastAsia="en-GB"/>
-        </w:rPr>
-      </w:pPr>
+        <w:numPr>
+          <w:ilvl w:val="0"/>
+          <w:numId w:val="28"/>
+        </w:numPr>
+        <w:spacing w:line="480" w:lineRule="auto"/>
+        <w:jc w:val="both"/>
+        <w:rPr>
+          <w:rFonts w:ascii="Times New Roman" w:hAnsi="Times New Roman" w:cs="Times New Roman"/>
+          <w:sz w:val="24"/>
+          <w:szCs w:val="24"/>
+          <w:lang w:eastAsia="en-GB"/>
+        </w:rPr>
+      </w:pPr>
+      <w:r>
+        <w:rPr>
+          <w:rFonts w:ascii="Times New Roman" w:hAnsi="Times New Roman" w:cs="Times New Roman"/>
+          <w:sz w:val="24"/>
+          <w:szCs w:val="24"/>
+          <w:lang w:eastAsia="en-GB"/>
+        </w:rPr>
+        <w:t>Adwan, O., Faris, H., Jaradat, K., Harfoushi, O., &amp; Ghatasheh, N. (2014).</w:t>
+      </w:r>
+      <w:r>
+        <w:rPr>
+          <w:rFonts w:ascii="Times New Roman" w:hAnsi="Times New Roman" w:cs="Times New Roman"/>
+          <w:sz w:val="24"/>
+          <w:szCs w:val="24"/>
+          <w:lang w:eastAsia="en-GB"/>
+        </w:rPr>
+        <w:t xml:space="preserve"> </w:t>
+      </w:r>
+      <w:r>
+        <w:rPr>
+          <w:rFonts w:ascii="Times New Roman" w:hAnsi="Times New Roman" w:cs="Times New Roman"/>
+          <w:b/>
+          <w:bCs/>
+          <w:sz w:val="24"/>
+          <w:szCs w:val="24"/>
+          <w:lang w:eastAsia="en-GB"/>
+        </w:rPr>
+        <w:t>Predicting customer churn in telecom industry using multilayer perceptron neural networks: modeling and analysis</w:t>
+      </w:r>
+      <w:r>
+        <w:rPr>
+          <w:rFonts w:ascii="Times New Roman" w:hAnsi="Times New Roman" w:cs="Times New Roman"/>
+          <w:sz w:val="24"/>
+          <w:szCs w:val="24"/>
+          <w:lang w:eastAsia="en-GB"/>
+        </w:rPr>
+        <w:t xml:space="preserve">. </w:t>
+      </w:r>
+      <w:r>
+        <w:rPr>
+          <w:rFonts w:ascii="Times New Roman" w:hAnsi="Times New Roman" w:cs="Times New Roman"/>
+          <w:i/>
+          <w:iCs/>
+          <w:sz w:val="24"/>
+          <w:szCs w:val="24"/>
+          <w:lang w:eastAsia="en-GB"/>
+        </w:rPr>
+        <w:t>Life Sci. J.</w:t>
+      </w:r>
+      <w:r>
+        <w:rPr>
+          <w:rFonts w:ascii="Times New Roman" w:hAnsi="Times New Roman" w:cs="Times New Roman"/>
+          <w:sz w:val="24"/>
+          <w:szCs w:val="24"/>
+          <w:lang w:eastAsia="en-GB"/>
+        </w:rPr>
+        <w:t xml:space="preserve">, 11(3), 75-81. </w:t>
+      </w:r>
+      <w:hyperlink r:id="rId28" w:history="1">
+        <w:r>
+          <w:rPr>
+            <w:rStyle w:val="Hyperlink"/>
+            <w:rFonts w:ascii="Times New Roman" w:hAnsi="Times New Roman" w:cs="Times New Roman"/>
+            <w:sz w:val="24"/>
+            <w:szCs w:val="24"/>
+            <w:lang w:eastAsia="en-GB"/>
+          </w:rPr>
+          <w:t>View the Document</w:t>
+        </w:r>
+      </w:hyperlink>
+    </w:p>
+    <w:p>
+      <w:pPr>
+        <w:numPr>
+          <w:ilvl w:val="0"/>
+          <w:numId w:val="28"/>
+        </w:numPr>
+        <w:spacing w:line="480" w:lineRule="auto"/>
+        <w:jc w:val="both"/>
+        <w:rPr>
+          <w:rFonts w:ascii="Times New Roman" w:hAnsi="Times New Roman" w:cs="Times New Roman"/>
+          <w:sz w:val="24"/>
+          <w:szCs w:val="24"/>
+          <w:lang w:eastAsia="en-GB"/>
+        </w:rPr>
+      </w:pPr>
+      <w:r>
+        <w:rPr>
+          <w:rFonts w:ascii="Times New Roman" w:hAnsi="Times New Roman" w:cs="Times New Roman"/>
+          <w:sz w:val="24"/>
+          <w:szCs w:val="24"/>
+          <w:lang w:eastAsia="en-GB"/>
+        </w:rPr>
+        <w:t xml:space="preserve">Ismail, M. R., Awang, M. K., Rahman, M. N. A., &amp; Makhtar, M. (2015). </w:t>
+      </w:r>
+      <w:r>
+        <w:rPr>
+          <w:rFonts w:ascii="Times New Roman" w:hAnsi="Times New Roman" w:cs="Times New Roman"/>
+          <w:b/>
+          <w:bCs/>
+          <w:sz w:val="24"/>
+          <w:szCs w:val="24"/>
+          <w:lang w:eastAsia="en-GB"/>
+        </w:rPr>
+        <w:t>A multi-layer perceptron approach for customer churn prediction</w:t>
+      </w:r>
+      <w:r>
+        <w:rPr>
+          <w:rFonts w:ascii="Times New Roman" w:hAnsi="Times New Roman" w:cs="Times New Roman"/>
+          <w:sz w:val="24"/>
+          <w:szCs w:val="24"/>
+          <w:lang w:eastAsia="en-GB"/>
+        </w:rPr>
+        <w:t xml:space="preserve">. </w:t>
+      </w:r>
+      <w:r>
+        <w:rPr>
+          <w:rFonts w:ascii="Times New Roman" w:hAnsi="Times New Roman" w:cs="Times New Roman"/>
+          <w:i/>
+          <w:iCs/>
+          <w:sz w:val="24"/>
+          <w:szCs w:val="24"/>
+          <w:lang w:eastAsia="en-GB"/>
+        </w:rPr>
+        <w:t>International Journal of Multimedia and Ubiquitous Engineering</w:t>
+      </w:r>
+      <w:r>
+        <w:rPr>
+          <w:rFonts w:ascii="Times New Roman" w:hAnsi="Times New Roman" w:cs="Times New Roman"/>
+          <w:sz w:val="24"/>
+          <w:szCs w:val="24"/>
+          <w:lang w:eastAsia="en-GB"/>
+        </w:rPr>
+        <w:t>, 10(7), 213-222.</w:t>
+      </w:r>
+      <w:r>
+        <w:rPr>
+          <w:rFonts w:ascii="Times New Roman" w:hAnsi="Times New Roman" w:cs="Times New Roman"/>
+          <w:sz w:val="24"/>
+          <w:szCs w:val="24"/>
+          <w:lang w:eastAsia="en-GB"/>
+        </w:rPr>
+        <w:t xml:space="preserve"> </w:t>
+      </w:r>
+      <w:hyperlink r:id="rId29" w:history="1">
+        <w:r>
+          <w:rPr>
+            <w:rStyle w:val="Hyperlink"/>
+            <w:rFonts w:ascii="Times New Roman" w:hAnsi="Times New Roman" w:cs="Times New Roman"/>
+            <w:sz w:val="24"/>
+            <w:szCs w:val="24"/>
+            <w:lang w:eastAsia="en-GB"/>
+          </w:rPr>
+          <w:t>View the Document</w:t>
+        </w:r>
+      </w:hyperlink>
+    </w:p>
+    <w:p>
+      <w:pPr>
+        <w:numPr>
+          <w:ilvl w:val="0"/>
+          <w:numId w:val="28"/>
+        </w:numPr>
+        <w:spacing w:line="480" w:lineRule="auto"/>
+        <w:jc w:val="both"/>
+        <w:rPr>
+          <w:rFonts w:ascii="Times New Roman" w:hAnsi="Times New Roman" w:cs="Times New Roman"/>
+          <w:sz w:val="24"/>
+          <w:szCs w:val="24"/>
+          <w:lang w:eastAsia="en-GB"/>
+        </w:rPr>
+      </w:pPr>
+      <w:r>
+        <w:rPr>
+          <w:rFonts w:ascii="Times New Roman" w:hAnsi="Times New Roman" w:cs="Times New Roman"/>
+          <w:sz w:val="24"/>
+          <w:szCs w:val="24"/>
+          <w:lang w:eastAsia="en-GB"/>
+        </w:rPr>
+        <w:t>Sharma, A., &amp; Panigrahi, P. K. (2011).</w:t>
+      </w:r>
+      <w:r>
+        <w:rPr>
+          <w:rFonts w:ascii="Times New Roman" w:hAnsi="Times New Roman" w:cs="Times New Roman"/>
+          <w:b/>
+          <w:bCs/>
+          <w:sz w:val="24"/>
+          <w:szCs w:val="24"/>
+          <w:lang w:eastAsia="en-GB"/>
+        </w:rPr>
+        <w:t xml:space="preserve"> A neural network-based approach for predicting customer churn in cellular network services</w:t>
+      </w:r>
+      <w:r>
+        <w:rPr>
+          <w:rFonts w:ascii="Times New Roman" w:hAnsi="Times New Roman" w:cs="Times New Roman"/>
+          <w:sz w:val="24"/>
+          <w:szCs w:val="24"/>
+          <w:lang w:eastAsia="en-GB"/>
+        </w:rPr>
+        <w:t xml:space="preserve">. </w:t>
+      </w:r>
+      <w:r>
+        <w:rPr>
+          <w:rFonts w:ascii="Times New Roman" w:hAnsi="Times New Roman" w:cs="Times New Roman"/>
+          <w:i/>
+          <w:iCs/>
+          <w:sz w:val="24"/>
+          <w:szCs w:val="24"/>
+          <w:lang w:eastAsia="en-GB"/>
+        </w:rPr>
+        <w:t xml:space="preserve">Int. J. </w:t>
+      </w:r>
+      <w:proofErr w:type="spellStart"/>
+      <w:r>
+        <w:rPr>
+          <w:rFonts w:ascii="Times New Roman" w:hAnsi="Times New Roman" w:cs="Times New Roman"/>
+          <w:i/>
+          <w:iCs/>
+          <w:sz w:val="24"/>
+          <w:szCs w:val="24"/>
+          <w:lang w:eastAsia="en-GB"/>
+        </w:rPr>
+        <w:t>Comput</w:t>
+      </w:r>
+      <w:proofErr w:type="spellEnd"/>
+      <w:r>
+        <w:rPr>
+          <w:rFonts w:ascii="Times New Roman" w:hAnsi="Times New Roman" w:cs="Times New Roman"/>
+          <w:i/>
+          <w:iCs/>
+          <w:sz w:val="24"/>
+          <w:szCs w:val="24"/>
+          <w:lang w:eastAsia="en-GB"/>
+        </w:rPr>
+        <w:t>. Appl.</w:t>
+      </w:r>
+      <w:r>
+        <w:rPr>
+          <w:rFonts w:ascii="Times New Roman" w:hAnsi="Times New Roman" w:cs="Times New Roman"/>
+          <w:sz w:val="24"/>
+          <w:szCs w:val="24"/>
+          <w:lang w:eastAsia="en-GB"/>
+        </w:rPr>
+        <w:t>, 27(11), 26-31.</w:t>
+      </w:r>
+      <w:r>
+        <w:rPr>
+          <w:rFonts w:ascii="Times New Roman" w:hAnsi="Times New Roman" w:cs="Times New Roman"/>
+          <w:sz w:val="24"/>
+          <w:szCs w:val="24"/>
+          <w:lang w:eastAsia="en-GB"/>
+        </w:rPr>
+        <w:t xml:space="preserve"> </w:t>
+      </w:r>
+      <w:hyperlink r:id="rId30" w:history="1">
+        <w:r>
+          <w:rPr>
+            <w:rStyle w:val="Hyperlink"/>
+            <w:rFonts w:ascii="Times New Roman" w:hAnsi="Times New Roman" w:cs="Times New Roman"/>
+            <w:sz w:val="24"/>
+            <w:szCs w:val="24"/>
+            <w:lang w:eastAsia="en-GB"/>
+          </w:rPr>
+          <w:t>View the Document</w:t>
+        </w:r>
+      </w:hyperlink>
+    </w:p>
+    <w:p>
+      <w:pPr>
+        <w:numPr>
+          <w:ilvl w:val="0"/>
+          <w:numId w:val="28"/>
+        </w:numPr>
+        <w:spacing w:line="480" w:lineRule="auto"/>
+        <w:jc w:val="both"/>
+        <w:rPr>
+          <w:rFonts w:ascii="Times New Roman" w:hAnsi="Times New Roman" w:cs="Times New Roman"/>
+          <w:sz w:val="24"/>
+          <w:szCs w:val="24"/>
+          <w:lang w:eastAsia="en-GB"/>
+        </w:rPr>
+      </w:pPr>
+      <w:r>
+        <w:rPr>
+          <w:rFonts w:ascii="Times New Roman" w:hAnsi="Times New Roman" w:cs="Times New Roman"/>
+          <w:sz w:val="24"/>
+          <w:szCs w:val="24"/>
+          <w:lang w:eastAsia="en-GB"/>
+        </w:rPr>
+        <w:t xml:space="preserve">Ahmed, A., &amp; Linen, D. M. (2017). </w:t>
+      </w:r>
+      <w:r>
+        <w:rPr>
+          <w:rFonts w:ascii="Times New Roman" w:hAnsi="Times New Roman" w:cs="Times New Roman"/>
+          <w:b/>
+          <w:bCs/>
+          <w:sz w:val="24"/>
+          <w:szCs w:val="24"/>
+          <w:lang w:eastAsia="en-GB"/>
+        </w:rPr>
+        <w:t>A review and analysis of churn prediction methods for customer retention in telecom industries</w:t>
+      </w:r>
+      <w:r>
+        <w:rPr>
+          <w:rFonts w:ascii="Times New Roman" w:hAnsi="Times New Roman" w:cs="Times New Roman"/>
+          <w:sz w:val="24"/>
+          <w:szCs w:val="24"/>
+          <w:lang w:eastAsia="en-GB"/>
+        </w:rPr>
+        <w:t xml:space="preserve">. </w:t>
+      </w:r>
+      <w:r>
+        <w:rPr>
+          <w:rFonts w:ascii="Times New Roman" w:hAnsi="Times New Roman" w:cs="Times New Roman"/>
+          <w:i/>
+          <w:iCs/>
+          <w:sz w:val="24"/>
+          <w:szCs w:val="24"/>
+          <w:lang w:eastAsia="en-GB"/>
+        </w:rPr>
+        <w:t xml:space="preserve">2017 4th International </w:t>
+      </w:r>
+      <w:r>
+        <w:rPr>
+          <w:rFonts w:ascii="Times New Roman" w:hAnsi="Times New Roman" w:cs="Times New Roman"/>
+          <w:i/>
+          <w:iCs/>
+          <w:sz w:val="24"/>
+          <w:szCs w:val="24"/>
+          <w:lang w:eastAsia="en-GB"/>
+        </w:rPr>
+        <w:t xml:space="preserve">  </w:t>
+      </w:r>
+      <w:r>
+        <w:rPr>
+          <w:rFonts w:ascii="Times New Roman" w:hAnsi="Times New Roman" w:cs="Times New Roman"/>
+          <w:i/>
+          <w:iCs/>
+          <w:sz w:val="24"/>
+          <w:szCs w:val="24"/>
+          <w:lang w:eastAsia="en-GB"/>
+        </w:rPr>
+        <w:t>Conference on Advanced Computing and Communication Systems (ICACCS)</w:t>
+      </w:r>
+      <w:r>
+        <w:rPr>
+          <w:rFonts w:ascii="Times New Roman" w:hAnsi="Times New Roman" w:cs="Times New Roman"/>
+          <w:sz w:val="24"/>
+          <w:szCs w:val="24"/>
+          <w:lang w:eastAsia="en-GB"/>
+        </w:rPr>
+        <w:t xml:space="preserve">, </w:t>
+      </w:r>
+      <w:r>
+        <w:rPr>
+          <w:rFonts w:ascii="Times New Roman" w:hAnsi="Times New Roman" w:cs="Times New Roman"/>
+          <w:sz w:val="24"/>
+          <w:szCs w:val="24"/>
+          <w:lang w:eastAsia="en-GB"/>
+        </w:rPr>
+        <w:t xml:space="preserve">  </w:t>
+      </w:r>
+      <w:r>
+        <w:rPr>
+          <w:rFonts w:ascii="Times New Roman" w:hAnsi="Times New Roman" w:cs="Times New Roman"/>
+          <w:sz w:val="24"/>
+          <w:szCs w:val="24"/>
+          <w:lang w:eastAsia="en-GB"/>
+        </w:rPr>
+        <w:t>IEEE, 1-7.</w:t>
+      </w:r>
+      <w:r>
+        <w:rPr>
+          <w:rFonts w:ascii="Times New Roman" w:hAnsi="Times New Roman" w:cs="Times New Roman"/>
+          <w:sz w:val="24"/>
+          <w:szCs w:val="24"/>
+          <w:lang w:eastAsia="en-GB"/>
+        </w:rPr>
+        <w:t xml:space="preserve"> </w:t>
+      </w:r>
+      <w:hyperlink r:id="rId31" w:history="1">
+        <w:r>
+          <w:rPr>
+            <w:rStyle w:val="Hyperlink"/>
+            <w:rFonts w:ascii="Times New Roman" w:hAnsi="Times New Roman" w:cs="Times New Roman"/>
+            <w:sz w:val="24"/>
+            <w:szCs w:val="24"/>
+            <w:lang w:eastAsia="en-GB"/>
+          </w:rPr>
+          <w:t>View the Document</w:t>
+        </w:r>
+      </w:hyperlink>
+    </w:p>
+    <w:p>
+      <w:pPr>
+        <w:numPr>
+          <w:ilvl w:val="0"/>
+          <w:numId w:val="28"/>
+        </w:numPr>
+        <w:spacing w:line="480" w:lineRule="auto"/>
+        <w:jc w:val="both"/>
+        <w:rPr>
+          <w:rFonts w:ascii="Times New Roman" w:hAnsi="Times New Roman" w:cs="Times New Roman"/>
+          <w:sz w:val="24"/>
+          <w:szCs w:val="24"/>
+          <w:lang w:eastAsia="en-GB"/>
+        </w:rPr>
+      </w:pPr>
+      <w:r>
+        <w:rPr>
+          <w:rFonts w:ascii="Times New Roman" w:hAnsi="Times New Roman" w:cs="Times New Roman"/>
+          <w:sz w:val="24"/>
+          <w:szCs w:val="24"/>
+          <w:lang w:eastAsia="en-GB"/>
+        </w:rPr>
+        <w:t xml:space="preserve">Babu, S., </w:t>
+      </w:r>
+      <w:proofErr w:type="spellStart"/>
+      <w:r>
+        <w:rPr>
+          <w:rFonts w:ascii="Times New Roman" w:hAnsi="Times New Roman" w:cs="Times New Roman"/>
+          <w:sz w:val="24"/>
+          <w:szCs w:val="24"/>
+          <w:lang w:eastAsia="en-GB"/>
+        </w:rPr>
+        <w:t>Ananthanarayanan</w:t>
+      </w:r>
+      <w:proofErr w:type="spellEnd"/>
+      <w:r>
+        <w:rPr>
+          <w:rFonts w:ascii="Times New Roman" w:hAnsi="Times New Roman" w:cs="Times New Roman"/>
+          <w:sz w:val="24"/>
+          <w:szCs w:val="24"/>
+          <w:lang w:eastAsia="en-GB"/>
+        </w:rPr>
+        <w:t xml:space="preserve">, N. R., &amp; Ramesh, V. (2016). </w:t>
+      </w:r>
+      <w:r>
+        <w:rPr>
+          <w:rFonts w:ascii="Times New Roman" w:hAnsi="Times New Roman" w:cs="Times New Roman"/>
+          <w:b/>
+          <w:bCs/>
+          <w:sz w:val="24"/>
+          <w:szCs w:val="24"/>
+          <w:lang w:eastAsia="en-GB"/>
+        </w:rPr>
+        <w:t xml:space="preserve">A study on efficiency of decision tree and </w:t>
+      </w:r>
+      <w:proofErr w:type="spellStart"/>
+      <w:r>
+        <w:rPr>
+          <w:rFonts w:ascii="Times New Roman" w:hAnsi="Times New Roman" w:cs="Times New Roman"/>
+          <w:b/>
+          <w:bCs/>
+          <w:sz w:val="24"/>
+          <w:szCs w:val="24"/>
+          <w:lang w:eastAsia="en-GB"/>
+        </w:rPr>
+        <w:t>multi layer</w:t>
+      </w:r>
+      <w:proofErr w:type="spellEnd"/>
+      <w:r>
+        <w:rPr>
+          <w:rFonts w:ascii="Times New Roman" w:hAnsi="Times New Roman" w:cs="Times New Roman"/>
+          <w:b/>
+          <w:bCs/>
+          <w:sz w:val="24"/>
+          <w:szCs w:val="24"/>
+          <w:lang w:eastAsia="en-GB"/>
+        </w:rPr>
+        <w:t xml:space="preserve"> perceptron to predict the customer churn in telecommunication using WEKA</w:t>
+      </w:r>
+      <w:r>
+        <w:rPr>
+          <w:rFonts w:ascii="Times New Roman" w:hAnsi="Times New Roman" w:cs="Times New Roman"/>
+          <w:sz w:val="24"/>
+          <w:szCs w:val="24"/>
+          <w:lang w:eastAsia="en-GB"/>
+        </w:rPr>
+        <w:t xml:space="preserve">. </w:t>
+      </w:r>
+      <w:r>
+        <w:rPr>
+          <w:rFonts w:ascii="Times New Roman" w:hAnsi="Times New Roman" w:cs="Times New Roman"/>
+          <w:i/>
+          <w:iCs/>
+          <w:sz w:val="24"/>
+          <w:szCs w:val="24"/>
+          <w:lang w:eastAsia="en-GB"/>
+        </w:rPr>
+        <w:t xml:space="preserve">Int. J. </w:t>
+      </w:r>
+      <w:proofErr w:type="spellStart"/>
+      <w:r>
+        <w:rPr>
+          <w:rFonts w:ascii="Times New Roman" w:hAnsi="Times New Roman" w:cs="Times New Roman"/>
+          <w:i/>
+          <w:iCs/>
+          <w:sz w:val="24"/>
+          <w:szCs w:val="24"/>
+          <w:lang w:eastAsia="en-GB"/>
+        </w:rPr>
+        <w:t>Comput</w:t>
+      </w:r>
+      <w:proofErr w:type="spellEnd"/>
+      <w:r>
+        <w:rPr>
+          <w:rFonts w:ascii="Times New Roman" w:hAnsi="Times New Roman" w:cs="Times New Roman"/>
+          <w:i/>
+          <w:iCs/>
+          <w:sz w:val="24"/>
+          <w:szCs w:val="24"/>
+          <w:lang w:eastAsia="en-GB"/>
+        </w:rPr>
+        <w:t>. Appl.</w:t>
+      </w:r>
+      <w:r>
+        <w:rPr>
+          <w:rFonts w:ascii="Times New Roman" w:hAnsi="Times New Roman" w:cs="Times New Roman"/>
+          <w:sz w:val="24"/>
+          <w:szCs w:val="24"/>
+          <w:lang w:eastAsia="en-GB"/>
+        </w:rPr>
+        <w:t>, 140(4), 26-30.</w:t>
+      </w:r>
+      <w:r>
+        <w:rPr>
+          <w:rFonts w:ascii="Times New Roman" w:hAnsi="Times New Roman" w:cs="Times New Roman"/>
+          <w:sz w:val="24"/>
+          <w:szCs w:val="24"/>
+          <w:lang w:eastAsia="en-GB"/>
+        </w:rPr>
+        <w:t xml:space="preserve"> </w:t>
+      </w:r>
+      <w:hyperlink r:id="rId32" w:history="1">
+        <w:r>
+          <w:rPr>
+            <w:rStyle w:val="Hyperlink"/>
+            <w:rFonts w:ascii="Times New Roman" w:hAnsi="Times New Roman" w:cs="Times New Roman"/>
+            <w:sz w:val="24"/>
+            <w:szCs w:val="24"/>
+            <w:lang w:eastAsia="en-GB"/>
+          </w:rPr>
+          <w:t>View the Document</w:t>
+        </w:r>
+      </w:hyperlink>
+    </w:p>
+    <w:p>
+      <w:pPr>
+        <w:numPr>
+          <w:ilvl w:val="0"/>
+          <w:numId w:val="28"/>
+        </w:numPr>
+        <w:spacing w:line="480" w:lineRule="auto"/>
+        <w:jc w:val="both"/>
+        <w:rPr>
+          <w:rFonts w:ascii="Times New Roman" w:hAnsi="Times New Roman" w:cs="Times New Roman"/>
+          <w:sz w:val="24"/>
+          <w:szCs w:val="24"/>
+          <w:lang w:eastAsia="en-GB"/>
+        </w:rPr>
+      </w:pPr>
+      <w:proofErr w:type="spellStart"/>
+      <w:r>
+        <w:rPr>
+          <w:rFonts w:ascii="Times New Roman" w:hAnsi="Times New Roman" w:cs="Times New Roman"/>
+          <w:sz w:val="24"/>
+          <w:szCs w:val="24"/>
+          <w:lang w:eastAsia="en-GB"/>
+        </w:rPr>
+        <w:t>Kayaalp</w:t>
+      </w:r>
+      <w:proofErr w:type="spellEnd"/>
+      <w:r>
+        <w:rPr>
+          <w:rFonts w:ascii="Times New Roman" w:hAnsi="Times New Roman" w:cs="Times New Roman"/>
+          <w:sz w:val="24"/>
+          <w:szCs w:val="24"/>
+          <w:lang w:eastAsia="en-GB"/>
+        </w:rPr>
+        <w:t xml:space="preserve">, F. (2017). </w:t>
+      </w:r>
+      <w:r>
+        <w:rPr>
+          <w:rFonts w:ascii="Times New Roman" w:hAnsi="Times New Roman" w:cs="Times New Roman"/>
+          <w:b/>
+          <w:bCs/>
+          <w:sz w:val="24"/>
+          <w:szCs w:val="24"/>
+          <w:lang w:eastAsia="en-GB"/>
+        </w:rPr>
+        <w:t>Review of customer churn analysis studies in telecommunications industry.</w:t>
+      </w:r>
+      <w:r>
+        <w:rPr>
+          <w:rFonts w:ascii="Times New Roman" w:hAnsi="Times New Roman" w:cs="Times New Roman"/>
+          <w:sz w:val="24"/>
+          <w:szCs w:val="24"/>
+          <w:lang w:eastAsia="en-GB"/>
+        </w:rPr>
+        <w:t xml:space="preserve"> </w:t>
+      </w:r>
+      <w:proofErr w:type="spellStart"/>
+      <w:r>
+        <w:rPr>
+          <w:rFonts w:ascii="Times New Roman" w:hAnsi="Times New Roman" w:cs="Times New Roman"/>
+          <w:i/>
+          <w:iCs/>
+          <w:sz w:val="24"/>
+          <w:szCs w:val="24"/>
+          <w:lang w:eastAsia="en-GB"/>
+        </w:rPr>
+        <w:t>Karaelmas</w:t>
+      </w:r>
+      <w:proofErr w:type="spellEnd"/>
+      <w:r>
+        <w:rPr>
+          <w:rFonts w:ascii="Times New Roman" w:hAnsi="Times New Roman" w:cs="Times New Roman"/>
+          <w:i/>
+          <w:iCs/>
+          <w:sz w:val="24"/>
+          <w:szCs w:val="24"/>
+          <w:lang w:eastAsia="en-GB"/>
+        </w:rPr>
+        <w:t xml:space="preserve"> Science &amp; Engineering Journal</w:t>
+      </w:r>
+      <w:r>
+        <w:rPr>
+          <w:rFonts w:ascii="Times New Roman" w:hAnsi="Times New Roman" w:cs="Times New Roman"/>
+          <w:sz w:val="24"/>
+          <w:szCs w:val="24"/>
+          <w:lang w:eastAsia="en-GB"/>
+        </w:rPr>
+        <w:t>, 7(2).</w:t>
+      </w:r>
+      <w:r>
+        <w:rPr>
+          <w:rFonts w:ascii="Times New Roman" w:hAnsi="Times New Roman" w:cs="Times New Roman"/>
+          <w:sz w:val="24"/>
+          <w:szCs w:val="24"/>
+          <w:lang w:eastAsia="en-GB"/>
+        </w:rPr>
+        <w:t xml:space="preserve"> </w:t>
+      </w:r>
+      <w:hyperlink r:id="rId33" w:history="1">
+        <w:r>
+          <w:rPr>
+            <w:rStyle w:val="Hyperlink"/>
+            <w:rFonts w:ascii="Times New Roman" w:hAnsi="Times New Roman" w:cs="Times New Roman"/>
+            <w:sz w:val="24"/>
+            <w:szCs w:val="24"/>
+            <w:lang w:eastAsia="en-GB"/>
+          </w:rPr>
+          <w:t>View the Document</w:t>
+        </w:r>
+      </w:hyperlink>
+    </w:p>
+    <w:p>
+      <w:pPr>
+        <w:numPr>
+          <w:ilvl w:val="0"/>
+          <w:numId w:val="28"/>
+        </w:numPr>
+        <w:spacing w:line="480" w:lineRule="auto"/>
+        <w:jc w:val="both"/>
+        <w:rPr>
+          <w:rFonts w:ascii="Times New Roman" w:hAnsi="Times New Roman" w:cs="Times New Roman"/>
+          <w:sz w:val="24"/>
+          <w:szCs w:val="24"/>
+          <w:lang w:eastAsia="en-GB"/>
+        </w:rPr>
+      </w:pPr>
+      <w:r>
+        <w:rPr>
+          <w:rFonts w:ascii="Times New Roman" w:hAnsi="Times New Roman" w:cs="Times New Roman"/>
+          <w:sz w:val="24"/>
+          <w:szCs w:val="24"/>
+          <w:lang w:eastAsia="en-GB"/>
+        </w:rPr>
+        <w:t xml:space="preserve">Ullah, I., Raza, B., Malik, A. K., Imran, M., Islam, S. U., &amp; Kim, S. W. (2019). </w:t>
+      </w:r>
+      <w:r>
+        <w:rPr>
+          <w:rFonts w:ascii="Times New Roman" w:hAnsi="Times New Roman" w:cs="Times New Roman"/>
+          <w:b/>
+          <w:bCs/>
+          <w:sz w:val="24"/>
+          <w:szCs w:val="24"/>
+          <w:lang w:eastAsia="en-GB"/>
+        </w:rPr>
+        <w:t xml:space="preserve">A churn prediction model using random forest: analysis of machine learning techniques for </w:t>
+      </w:r>
+      <w:r>
+        <w:rPr>
+          <w:rFonts w:ascii="Times New Roman" w:hAnsi="Times New Roman" w:cs="Times New Roman"/>
+          <w:b/>
+          <w:bCs/>
+          <w:sz w:val="24"/>
+          <w:szCs w:val="24"/>
+          <w:lang w:eastAsia="en-GB"/>
+        </w:rPr>
+        <w:lastRenderedPageBreak/>
+        <w:t>churn prediction and factor identification in telecom sector.</w:t>
+      </w:r>
+      <w:r>
+        <w:rPr>
+          <w:rFonts w:ascii="Times New Roman" w:hAnsi="Times New Roman" w:cs="Times New Roman"/>
+          <w:sz w:val="24"/>
+          <w:szCs w:val="24"/>
+          <w:lang w:eastAsia="en-GB"/>
+        </w:rPr>
+        <w:t xml:space="preserve"> </w:t>
+      </w:r>
+      <w:r>
+        <w:rPr>
+          <w:rFonts w:ascii="Times New Roman" w:hAnsi="Times New Roman" w:cs="Times New Roman"/>
+          <w:i/>
+          <w:iCs/>
+          <w:sz w:val="24"/>
+          <w:szCs w:val="24"/>
+          <w:lang w:eastAsia="en-GB"/>
+        </w:rPr>
+        <w:t>IEEE Access</w:t>
+      </w:r>
+      <w:r>
+        <w:rPr>
+          <w:rFonts w:ascii="Times New Roman" w:hAnsi="Times New Roman" w:cs="Times New Roman"/>
+          <w:sz w:val="24"/>
+          <w:szCs w:val="24"/>
+          <w:lang w:eastAsia="en-GB"/>
+        </w:rPr>
+        <w:t>, 7, 60134-60149.</w:t>
+      </w:r>
+      <w:r>
+        <w:rPr>
+          <w:rFonts w:ascii="Times New Roman" w:hAnsi="Times New Roman" w:cs="Times New Roman"/>
+          <w:sz w:val="24"/>
+          <w:szCs w:val="24"/>
+          <w:lang w:eastAsia="en-GB"/>
+        </w:rPr>
+        <w:t xml:space="preserve"> </w:t>
+      </w:r>
+      <w:hyperlink r:id="rId34" w:history="1">
+        <w:r>
+          <w:rPr>
+            <w:rStyle w:val="Hyperlink"/>
+            <w:rFonts w:ascii="Times New Roman" w:hAnsi="Times New Roman" w:cs="Times New Roman"/>
+            <w:sz w:val="24"/>
+            <w:szCs w:val="24"/>
+            <w:lang w:eastAsia="en-GB"/>
+          </w:rPr>
+          <w:t>View the Document</w:t>
+        </w:r>
+      </w:hyperlink>
+    </w:p>
+    <w:p>
+      <w:pPr>
+        <w:pStyle w:val="ListParagraph"/>
+        <w:numPr>
+          <w:ilvl w:val="0"/>
+          <w:numId w:val="28"/>
+        </w:numPr>
+        <w:spacing w:before="100" w:beforeAutospacing="1" w:after="100" w:afterAutospacing="1" w:line="480" w:lineRule="auto"/>
+        <w:jc w:val="both"/>
+        <w:rPr>
+          <w:rFonts w:ascii="Times New Roman" w:hAnsi="Times New Roman" w:cs="Times New Roman"/>
+          <w:sz w:val="24"/>
+          <w:szCs w:val="24"/>
+          <w:lang w:eastAsia="en-GB"/>
+        </w:rPr>
+      </w:pPr>
+      <w:proofErr w:type="spellStart"/>
+      <w:r>
+        <w:rPr>
+          <w:rFonts w:ascii="Times New Roman" w:hAnsi="Times New Roman" w:cs="Times New Roman"/>
+          <w:sz w:val="24"/>
+          <w:szCs w:val="24"/>
+          <w:lang w:eastAsia="en-GB"/>
+        </w:rPr>
+        <w:t>Jinde</w:t>
+      </w:r>
+      <w:proofErr w:type="spellEnd"/>
+      <w:r>
+        <w:rPr>
+          <w:rFonts w:ascii="Times New Roman" w:hAnsi="Times New Roman" w:cs="Times New Roman"/>
+          <w:sz w:val="24"/>
+          <w:szCs w:val="24"/>
+          <w:lang w:eastAsia="en-GB"/>
+        </w:rPr>
+        <w:t xml:space="preserve">, V., &amp; Amit, S. (2020). </w:t>
+      </w:r>
+      <w:r>
+        <w:rPr>
+          <w:rFonts w:ascii="Times New Roman" w:hAnsi="Times New Roman" w:cs="Times New Roman"/>
+          <w:b/>
+          <w:bCs/>
+          <w:sz w:val="24"/>
+          <w:szCs w:val="24"/>
+          <w:lang w:eastAsia="en-GB"/>
+        </w:rPr>
+        <w:t>Customer churn prediction system using machine learning.</w:t>
+      </w:r>
+      <w:r>
+        <w:rPr>
+          <w:rFonts w:ascii="Times New Roman" w:hAnsi="Times New Roman" w:cs="Times New Roman"/>
+          <w:sz w:val="24"/>
+          <w:szCs w:val="24"/>
+          <w:lang w:eastAsia="en-GB"/>
+        </w:rPr>
+        <w:t xml:space="preserve"> International Journal of Advanced Science and Technology, 29(5), 7957-7964.</w:t>
+      </w:r>
+      <w:r>
+        <w:rPr>
+          <w:rFonts w:ascii="Times New Roman" w:hAnsi="Times New Roman" w:cs="Times New Roman"/>
+          <w:sz w:val="24"/>
+          <w:szCs w:val="24"/>
+          <w:lang w:eastAsia="en-GB"/>
+        </w:rPr>
+        <w:t xml:space="preserve"> </w:t>
+      </w:r>
+      <w:hyperlink r:id="rId35" w:history="1">
+        <w:r>
+          <w:rPr>
+            <w:rStyle w:val="Hyperlink"/>
+            <w:rFonts w:ascii="Times New Roman" w:hAnsi="Times New Roman" w:cs="Times New Roman"/>
+            <w:sz w:val="24"/>
+            <w:szCs w:val="24"/>
+            <w:lang w:eastAsia="en-GB"/>
+          </w:rPr>
+          <w:t>View the Document</w:t>
+        </w:r>
+      </w:hyperlink>
+    </w:p>
+    <w:p>
+      <w:pPr>
+        <w:pStyle w:val="ListParagraph"/>
+        <w:numPr>
+          <w:ilvl w:val="0"/>
+          <w:numId w:val="28"/>
+        </w:numPr>
+        <w:spacing w:before="100" w:beforeAutospacing="1" w:after="100" w:afterAutospacing="1" w:line="480" w:lineRule="auto"/>
+        <w:jc w:val="both"/>
+        <w:rPr>
+          <w:rFonts w:ascii="Times New Roman" w:hAnsi="Times New Roman" w:cs="Times New Roman"/>
+          <w:sz w:val="24"/>
+          <w:szCs w:val="24"/>
+          <w:lang w:eastAsia="en-GB"/>
+        </w:rPr>
+      </w:pPr>
+      <w:r>
+        <w:rPr>
+          <w:rFonts w:ascii="Times New Roman" w:hAnsi="Times New Roman" w:cs="Times New Roman"/>
+          <w:sz w:val="24"/>
+          <w:szCs w:val="24"/>
+          <w:lang w:eastAsia="en-GB"/>
+        </w:rPr>
+        <w:t xml:space="preserve">Yahaya, R., Abisoye, O. A., &amp; Bashir, S. A. (2020). </w:t>
+      </w:r>
+      <w:r>
+        <w:rPr>
+          <w:rFonts w:ascii="Times New Roman" w:hAnsi="Times New Roman" w:cs="Times New Roman"/>
+          <w:b/>
+          <w:bCs/>
+          <w:sz w:val="24"/>
+          <w:szCs w:val="24"/>
+          <w:lang w:eastAsia="en-GB"/>
+        </w:rPr>
+        <w:t>An enhanced bank customers churn prediction model using a hybrid genetic algorithm and K-means filter and artificial neural network</w:t>
+      </w:r>
+      <w:r>
+        <w:rPr>
+          <w:rFonts w:ascii="Times New Roman" w:hAnsi="Times New Roman" w:cs="Times New Roman"/>
+          <w:sz w:val="24"/>
+          <w:szCs w:val="24"/>
+          <w:lang w:eastAsia="en-GB"/>
+        </w:rPr>
+        <w:t>. 2020 IEEE 2nd International Conference on Cyberspace (CYBER NIGERIA), IEEE, 52-58.</w:t>
+      </w:r>
+      <w:r>
+        <w:rPr>
+          <w:rFonts w:ascii="Times New Roman" w:hAnsi="Times New Roman" w:cs="Times New Roman"/>
+          <w:sz w:val="24"/>
+          <w:szCs w:val="24"/>
+          <w:lang w:eastAsia="en-GB"/>
+        </w:rPr>
+        <w:t xml:space="preserve"> </w:t>
+      </w:r>
+      <w:hyperlink r:id="rId36" w:history="1">
+        <w:r>
+          <w:rPr>
+            <w:rStyle w:val="Hyperlink"/>
+            <w:rFonts w:ascii="Times New Roman" w:hAnsi="Times New Roman" w:cs="Times New Roman"/>
+            <w:sz w:val="24"/>
+            <w:szCs w:val="24"/>
+            <w:lang w:eastAsia="en-GB"/>
+          </w:rPr>
+          <w:t>View the Document</w:t>
+        </w:r>
+      </w:hyperlink>
+    </w:p>
+    <w:p>
+      <w:pPr>
+        <w:pStyle w:val="ListParagraph"/>
+        <w:numPr>
+          <w:ilvl w:val="0"/>
+          <w:numId w:val="28"/>
+        </w:numPr>
+        <w:spacing w:before="100" w:beforeAutospacing="1" w:after="100" w:afterAutospacing="1" w:line="480" w:lineRule="auto"/>
+        <w:jc w:val="both"/>
+        <w:rPr>
+          <w:rFonts w:ascii="Times New Roman" w:hAnsi="Times New Roman" w:cs="Times New Roman"/>
+          <w:sz w:val="24"/>
+          <w:szCs w:val="24"/>
+          <w:lang w:eastAsia="en-GB"/>
+        </w:rPr>
+      </w:pPr>
+      <w:r>
+        <w:rPr>
+          <w:rFonts w:ascii="Times New Roman" w:hAnsi="Times New Roman" w:cs="Times New Roman"/>
+          <w:sz w:val="24"/>
+          <w:szCs w:val="24"/>
+          <w:lang w:eastAsia="en-GB"/>
+        </w:rPr>
+        <w:t>Va</w:t>
+      </w:r>
+      <w:r>
+        <w:rPr>
+          <w:rFonts w:ascii="Times New Roman" w:hAnsi="Times New Roman" w:cs="Times New Roman"/>
+          <w:sz w:val="24"/>
+          <w:szCs w:val="24"/>
+          <w:lang w:eastAsia="en-GB"/>
+        </w:rPr>
+        <w:t xml:space="preserve">feiadis, T., </w:t>
+      </w:r>
+      <w:proofErr w:type="spellStart"/>
+      <w:r>
+        <w:rPr>
+          <w:rFonts w:ascii="Times New Roman" w:hAnsi="Times New Roman" w:cs="Times New Roman"/>
+          <w:sz w:val="24"/>
+          <w:szCs w:val="24"/>
+          <w:lang w:eastAsia="en-GB"/>
+        </w:rPr>
+        <w:t>Diamantaras</w:t>
+      </w:r>
+      <w:proofErr w:type="spellEnd"/>
+      <w:r>
+        <w:rPr>
+          <w:rFonts w:ascii="Times New Roman" w:hAnsi="Times New Roman" w:cs="Times New Roman"/>
+          <w:sz w:val="24"/>
+          <w:szCs w:val="24"/>
+          <w:lang w:eastAsia="en-GB"/>
+        </w:rPr>
+        <w:t xml:space="preserve">, K. I., </w:t>
+      </w:r>
+      <w:proofErr w:type="spellStart"/>
+      <w:r>
+        <w:rPr>
+          <w:rFonts w:ascii="Times New Roman" w:hAnsi="Times New Roman" w:cs="Times New Roman"/>
+          <w:sz w:val="24"/>
+          <w:szCs w:val="24"/>
+          <w:lang w:eastAsia="en-GB"/>
+        </w:rPr>
+        <w:t>Sarigiannidis</w:t>
+      </w:r>
+      <w:proofErr w:type="spellEnd"/>
+      <w:r>
+        <w:rPr>
+          <w:rFonts w:ascii="Times New Roman" w:hAnsi="Times New Roman" w:cs="Times New Roman"/>
+          <w:sz w:val="24"/>
+          <w:szCs w:val="24"/>
+          <w:lang w:eastAsia="en-GB"/>
+        </w:rPr>
+        <w:t xml:space="preserve">, G., &amp; </w:t>
+      </w:r>
+      <w:proofErr w:type="spellStart"/>
+      <w:r>
+        <w:rPr>
+          <w:rFonts w:ascii="Times New Roman" w:hAnsi="Times New Roman" w:cs="Times New Roman"/>
+          <w:sz w:val="24"/>
+          <w:szCs w:val="24"/>
+          <w:lang w:eastAsia="en-GB"/>
+        </w:rPr>
+        <w:t>Chatzisavvas</w:t>
+      </w:r>
+      <w:proofErr w:type="spellEnd"/>
+      <w:r>
+        <w:rPr>
+          <w:rFonts w:ascii="Times New Roman" w:hAnsi="Times New Roman" w:cs="Times New Roman"/>
+          <w:sz w:val="24"/>
+          <w:szCs w:val="24"/>
+          <w:lang w:eastAsia="en-GB"/>
+        </w:rPr>
+        <w:t xml:space="preserve">, K. C. (2015). </w:t>
+      </w:r>
+      <w:r>
+        <w:rPr>
+          <w:rFonts w:ascii="Times New Roman" w:hAnsi="Times New Roman" w:cs="Times New Roman"/>
+          <w:b/>
+          <w:bCs/>
+          <w:sz w:val="24"/>
+          <w:szCs w:val="24"/>
+          <w:lang w:eastAsia="en-GB"/>
+        </w:rPr>
+        <w:t>A comparison of machine learning techniques for customer churn prediction</w:t>
+      </w:r>
+      <w:r>
+        <w:rPr>
+          <w:rFonts w:ascii="Times New Roman" w:hAnsi="Times New Roman" w:cs="Times New Roman"/>
+          <w:sz w:val="24"/>
+          <w:szCs w:val="24"/>
+          <w:lang w:eastAsia="en-GB"/>
+        </w:rPr>
+        <w:t xml:space="preserve">. </w:t>
+      </w:r>
+      <w:proofErr w:type="spellStart"/>
+      <w:r>
+        <w:rPr>
+          <w:rFonts w:ascii="Times New Roman" w:hAnsi="Times New Roman" w:cs="Times New Roman"/>
+          <w:sz w:val="24"/>
+          <w:szCs w:val="24"/>
+          <w:lang w:eastAsia="en-GB"/>
+        </w:rPr>
+        <w:t>Simulat</w:t>
+      </w:r>
+      <w:proofErr w:type="spellEnd"/>
+      <w:r>
+        <w:rPr>
+          <w:rFonts w:ascii="Times New Roman" w:hAnsi="Times New Roman" w:cs="Times New Roman"/>
+          <w:sz w:val="24"/>
+          <w:szCs w:val="24"/>
+          <w:lang w:eastAsia="en-GB"/>
+        </w:rPr>
+        <w:t xml:space="preserve">. Model. </w:t>
+      </w:r>
+      <w:proofErr w:type="spellStart"/>
+      <w:r>
+        <w:rPr>
+          <w:rFonts w:ascii="Times New Roman" w:hAnsi="Times New Roman" w:cs="Times New Roman"/>
+          <w:sz w:val="24"/>
+          <w:szCs w:val="24"/>
+          <w:lang w:eastAsia="en-GB"/>
+        </w:rPr>
+        <w:t>Pract</w:t>
+      </w:r>
+      <w:proofErr w:type="spellEnd"/>
+      <w:r>
+        <w:rPr>
+          <w:rFonts w:ascii="Times New Roman" w:hAnsi="Times New Roman" w:cs="Times New Roman"/>
+          <w:sz w:val="24"/>
+          <w:szCs w:val="24"/>
+          <w:lang w:eastAsia="en-GB"/>
+        </w:rPr>
+        <w:t>. Theor., 55, 1-9.</w:t>
+      </w:r>
+      <w:r>
+        <w:rPr>
+          <w:rFonts w:ascii="Times New Roman" w:hAnsi="Times New Roman" w:cs="Times New Roman"/>
+          <w:sz w:val="24"/>
+          <w:szCs w:val="24"/>
+          <w:lang w:eastAsia="en-GB"/>
+        </w:rPr>
+        <w:t xml:space="preserve"> </w:t>
+      </w:r>
+      <w:hyperlink r:id="rId37" w:history="1">
+        <w:r>
+          <w:rPr>
+            <w:rStyle w:val="Hyperlink"/>
+            <w:rFonts w:ascii="Times New Roman" w:hAnsi="Times New Roman" w:cs="Times New Roman"/>
+            <w:sz w:val="24"/>
+            <w:szCs w:val="24"/>
+            <w:lang w:eastAsia="en-GB"/>
+          </w:rPr>
+          <w:t>View the Document</w:t>
+        </w:r>
+      </w:hyperlink>
     </w:p>
     <w:sectPr>
-      <w:headerReference w:type="default" r:id="rId28"/>
-      <w:footerReference w:type="default" r:id="rId29"/>
-      <w:footerReference w:type="first" r:id="rId30"/>
+      <w:headerReference w:type="default" r:id="rId38"/>
+      <w:footerReference w:type="default" r:id="rId39"/>
+      <w:footerReference w:type="first" r:id="rId40"/>
       <w:pgSz w:w="11906" w:h="16838" w:code="9"/>
       <w:pgMar w:top="1418" w:right="1418" w:bottom="1418" w:left="1418" w:header="709" w:footer="709" w:gutter="0"/>
       <w:cols w:space="708"/>
@@ -17448,6 +18199,119 @@
     </w:lvl>
   </w:abstractNum>
   <w:abstractNum w:abstractNumId="5" w15:restartNumberingAfterBreak="0">
+    <w:nsid w:val="141770D7"/>
+    <w:multiLevelType w:val="multilevel"/>
+    <w:tmpl w:val="824E6C54"/>
+    <w:lvl w:ilvl="0">
+      <w:start w:val="1"/>
+      <w:numFmt w:val="decimal"/>
+      <w:lvlText w:val="%1."/>
+      <w:lvlJc w:val="left"/>
+      <w:pPr>
+        <w:tabs>
+          <w:tab w:val="num" w:pos="720"/>
+        </w:tabs>
+        <w:ind w:left="720" w:hanging="360"/>
+      </w:pPr>
+    </w:lvl>
+    <w:lvl w:ilvl="1" w:tentative="1">
+      <w:start w:val="1"/>
+      <w:numFmt w:val="decimal"/>
+      <w:lvlText w:val="%2."/>
+      <w:lvlJc w:val="left"/>
+      <w:pPr>
+        <w:tabs>
+          <w:tab w:val="num" w:pos="1440"/>
+        </w:tabs>
+        <w:ind w:left="1440" w:hanging="360"/>
+      </w:pPr>
+    </w:lvl>
+    <w:lvl w:ilvl="2" w:tentative="1">
+      <w:start w:val="1"/>
+      <w:numFmt w:val="decimal"/>
+      <w:lvlText w:val="%3."/>
+      <w:lvlJc w:val="left"/>
+      <w:pPr>
+        <w:tabs>
+          <w:tab w:val="num" w:pos="2160"/>
+        </w:tabs>
+        <w:ind w:left="2160" w:hanging="360"/>
+      </w:pPr>
+    </w:lvl>
+    <w:lvl w:ilvl="3" w:tentative="1">
+      <w:start w:val="1"/>
+      <w:numFmt w:val="decimal"/>
+      <w:lvlText w:val="%4."/>
+      <w:lvlJc w:val="left"/>
+      <w:pPr>
+        <w:tabs>
+          <w:tab w:val="num" w:pos="2880"/>
+        </w:tabs>
+        <w:ind w:left="2880" w:hanging="360"/>
+      </w:pPr>
+    </w:lvl>
+    <w:lvl w:ilvl="4" w:tentative="1">
+      <w:start w:val="1"/>
+      <w:numFmt w:val="decimal"/>
+      <w:lvlText w:val="%5."/>
+      <w:lvlJc w:val="left"/>
+      <w:pPr>
+        <w:tabs>
+          <w:tab w:val="num" w:pos="3600"/>
+        </w:tabs>
+        <w:ind w:left="3600" w:hanging="360"/>
+      </w:pPr>
+    </w:lvl>
+    <w:lvl w:ilvl="5" w:tentative="1">
+      <w:start w:val="1"/>
+      <w:numFmt w:val="decimal"/>
+      <w:lvlText w:val="%6."/>
+      <w:lvlJc w:val="left"/>
+      <w:pPr>
+        <w:tabs>
+          <w:tab w:val="num" w:pos="4320"/>
+        </w:tabs>
+        <w:ind w:left="4320" w:hanging="360"/>
+      </w:pPr>
+    </w:lvl>
+    <w:lvl w:ilvl="6" w:tentative="1">
+      <w:start w:val="1"/>
+      <w:numFmt w:val="decimal"/>
+      <w:lvlText w:val="%7."/>
+      <w:lvlJc w:val="left"/>
+      <w:pPr>
+        <w:tabs>
+          <w:tab w:val="num" w:pos="5040"/>
+        </w:tabs>
+        <w:ind w:left="5040" w:hanging="360"/>
+      </w:pPr>
+    </w:lvl>
+    <w:lvl w:ilvl="7" w:tentative="1">
+      <w:start w:val="1"/>
+      <w:numFmt w:val="decimal"/>
+      <w:lvlText w:val="%8."/>
+      <w:lvlJc w:val="left"/>
+      <w:pPr>
+        <w:tabs>
+          <w:tab w:val="num" w:pos="5760"/>
+        </w:tabs>
+        <w:ind w:left="5760" w:hanging="360"/>
+      </w:pPr>
+    </w:lvl>
+    <w:lvl w:ilvl="8" w:tentative="1">
+      <w:start w:val="1"/>
+      <w:numFmt w:val="decimal"/>
+      <w:lvlText w:val="%9."/>
+      <w:lvlJc w:val="left"/>
+      <w:pPr>
+        <w:tabs>
+          <w:tab w:val="num" w:pos="6480"/>
+        </w:tabs>
+        <w:ind w:left="6480" w:hanging="360"/>
+      </w:pPr>
+    </w:lvl>
+  </w:abstractNum>
+  <w:abstractNum w:abstractNumId="6" w15:restartNumberingAfterBreak="0">
     <w:nsid w:val="17530CEA"/>
     <w:multiLevelType w:val="multilevel"/>
     <w:tmpl w:val="6FA47C30"/>
@@ -17596,7 +18460,7 @@
       </w:rPr>
     </w:lvl>
   </w:abstractNum>
-  <w:abstractNum w:abstractNumId="6" w15:restartNumberingAfterBreak="0">
+  <w:abstractNum w:abstractNumId="7" w15:restartNumberingAfterBreak="0">
     <w:nsid w:val="1B5A08BE"/>
     <w:multiLevelType w:val="hybridMultilevel"/>
     <w:tmpl w:val="0D747190"/>
@@ -17682,7 +18546,7 @@
       </w:pPr>
     </w:lvl>
   </w:abstractNum>
-  <w:abstractNum w:abstractNumId="7" w15:restartNumberingAfterBreak="0">
+  <w:abstractNum w:abstractNumId="8" w15:restartNumberingAfterBreak="0">
     <w:nsid w:val="1C6E4C61"/>
     <w:multiLevelType w:val="multilevel"/>
     <w:tmpl w:val="4D7E435A"/>
@@ -17831,7 +18695,7 @@
       </w:rPr>
     </w:lvl>
   </w:abstractNum>
-  <w:abstractNum w:abstractNumId="8" w15:restartNumberingAfterBreak="0">
+  <w:abstractNum w:abstractNumId="9" w15:restartNumberingAfterBreak="0">
     <w:nsid w:val="1D660AA4"/>
     <w:multiLevelType w:val="multilevel"/>
     <w:tmpl w:val="A9CA2470"/>
@@ -17980,7 +18844,7 @@
       </w:rPr>
     </w:lvl>
   </w:abstractNum>
-  <w:abstractNum w:abstractNumId="9" w15:restartNumberingAfterBreak="0">
+  <w:abstractNum w:abstractNumId="10" w15:restartNumberingAfterBreak="0">
     <w:nsid w:val="1FAA0695"/>
     <w:multiLevelType w:val="multilevel"/>
     <w:tmpl w:val="883032D0"/>
@@ -18129,7 +18993,7 @@
       </w:rPr>
     </w:lvl>
   </w:abstractNum>
-  <w:abstractNum w:abstractNumId="10" w15:restartNumberingAfterBreak="0">
+  <w:abstractNum w:abstractNumId="11" w15:restartNumberingAfterBreak="0">
     <w:nsid w:val="290303BA"/>
     <w:multiLevelType w:val="multilevel"/>
     <w:tmpl w:val="47A63ED2"/>
@@ -18278,7 +19142,7 @@
       </w:rPr>
     </w:lvl>
   </w:abstractNum>
-  <w:abstractNum w:abstractNumId="11" w15:restartNumberingAfterBreak="0">
+  <w:abstractNum w:abstractNumId="12" w15:restartNumberingAfterBreak="0">
     <w:nsid w:val="2D460473"/>
     <w:multiLevelType w:val="multilevel"/>
     <w:tmpl w:val="BD1C8792"/>
@@ -18427,7 +19291,7 @@
       </w:rPr>
     </w:lvl>
   </w:abstractNum>
-  <w:abstractNum w:abstractNumId="12" w15:restartNumberingAfterBreak="0">
+  <w:abstractNum w:abstractNumId="13" w15:restartNumberingAfterBreak="0">
     <w:nsid w:val="2DA4282A"/>
     <w:multiLevelType w:val="multilevel"/>
     <w:tmpl w:val="2F448846"/>
@@ -18576,7 +19440,7 @@
       </w:rPr>
     </w:lvl>
   </w:abstractNum>
-  <w:abstractNum w:abstractNumId="13" w15:restartNumberingAfterBreak="0">
+  <w:abstractNum w:abstractNumId="14" w15:restartNumberingAfterBreak="0">
     <w:nsid w:val="2FEE67E1"/>
     <w:multiLevelType w:val="multilevel"/>
     <w:tmpl w:val="757A269C"/>
@@ -18725,7 +19589,7 @@
       </w:rPr>
     </w:lvl>
   </w:abstractNum>
-  <w:abstractNum w:abstractNumId="14" w15:restartNumberingAfterBreak="0">
+  <w:abstractNum w:abstractNumId="15" w15:restartNumberingAfterBreak="0">
     <w:nsid w:val="34F96B93"/>
     <w:multiLevelType w:val="multilevel"/>
     <w:tmpl w:val="75D61F3A"/>
@@ -18838,7 +19702,7 @@
       </w:pPr>
     </w:lvl>
   </w:abstractNum>
-  <w:abstractNum w:abstractNumId="15" w15:restartNumberingAfterBreak="0">
+  <w:abstractNum w:abstractNumId="16" w15:restartNumberingAfterBreak="0">
     <w:nsid w:val="374B6DD7"/>
     <w:multiLevelType w:val="multilevel"/>
     <w:tmpl w:val="757A269C"/>
@@ -18987,7 +19851,7 @@
       </w:rPr>
     </w:lvl>
   </w:abstractNum>
-  <w:abstractNum w:abstractNumId="16" w15:restartNumberingAfterBreak="0">
+  <w:abstractNum w:abstractNumId="17" w15:restartNumberingAfterBreak="0">
     <w:nsid w:val="3F154BBC"/>
     <w:multiLevelType w:val="multilevel"/>
     <w:tmpl w:val="77F67C06"/>
@@ -19136,7 +20000,7 @@
       </w:rPr>
     </w:lvl>
   </w:abstractNum>
-  <w:abstractNum w:abstractNumId="17" w15:restartNumberingAfterBreak="0">
+  <w:abstractNum w:abstractNumId="18" w15:restartNumberingAfterBreak="0">
     <w:nsid w:val="3F735FF7"/>
     <w:multiLevelType w:val="multilevel"/>
     <w:tmpl w:val="C180F5A0"/>
@@ -19249,7 +20113,7 @@
       </w:pPr>
     </w:lvl>
   </w:abstractNum>
-  <w:abstractNum w:abstractNumId="18" w15:restartNumberingAfterBreak="0">
+  <w:abstractNum w:abstractNumId="19" w15:restartNumberingAfterBreak="0">
     <w:nsid w:val="486C13F8"/>
     <w:multiLevelType w:val="multilevel"/>
     <w:tmpl w:val="7BF04044"/>
@@ -19398,7 +20262,7 @@
       </w:rPr>
     </w:lvl>
   </w:abstractNum>
-  <w:abstractNum w:abstractNumId="19" w15:restartNumberingAfterBreak="0">
+  <w:abstractNum w:abstractNumId="20" w15:restartNumberingAfterBreak="0">
     <w:nsid w:val="4A556D17"/>
     <w:multiLevelType w:val="multilevel"/>
     <w:tmpl w:val="CCD476CE"/>
@@ -19547,7 +20411,7 @@
       </w:rPr>
     </w:lvl>
   </w:abstractNum>
-  <w:abstractNum w:abstractNumId="20" w15:restartNumberingAfterBreak="0">
+  <w:abstractNum w:abstractNumId="21" w15:restartNumberingAfterBreak="0">
     <w:nsid w:val="52EC006F"/>
     <w:multiLevelType w:val="multilevel"/>
     <w:tmpl w:val="7C4ABC56"/>
@@ -19664,7 +20528,7 @@
       </w:pPr>
     </w:lvl>
   </w:abstractNum>
-  <w:abstractNum w:abstractNumId="21" w15:restartNumberingAfterBreak="0">
+  <w:abstractNum w:abstractNumId="22" w15:restartNumberingAfterBreak="0">
     <w:nsid w:val="576806FC"/>
     <w:multiLevelType w:val="hybridMultilevel"/>
     <w:tmpl w:val="43661C74"/>
@@ -19750,7 +20614,7 @@
       </w:pPr>
     </w:lvl>
   </w:abstractNum>
-  <w:abstractNum w:abstractNumId="22" w15:restartNumberingAfterBreak="0">
+  <w:abstractNum w:abstractNumId="23" w15:restartNumberingAfterBreak="0">
     <w:nsid w:val="5F20135F"/>
     <w:multiLevelType w:val="multilevel"/>
     <w:tmpl w:val="C1A08A6E"/>
@@ -19899,7 +20763,7 @@
       </w:rPr>
     </w:lvl>
   </w:abstractNum>
-  <w:abstractNum w:abstractNumId="23" w15:restartNumberingAfterBreak="0">
+  <w:abstractNum w:abstractNumId="24" w15:restartNumberingAfterBreak="0">
     <w:nsid w:val="620A6A90"/>
     <w:multiLevelType w:val="multilevel"/>
     <w:tmpl w:val="757A269C"/>
@@ -20048,7 +20912,7 @@
       </w:rPr>
     </w:lvl>
   </w:abstractNum>
-  <w:abstractNum w:abstractNumId="24" w15:restartNumberingAfterBreak="0">
+  <w:abstractNum w:abstractNumId="25" w15:restartNumberingAfterBreak="0">
     <w:nsid w:val="63200086"/>
     <w:multiLevelType w:val="hybridMultilevel"/>
     <w:tmpl w:val="A830D8D4"/>
@@ -20134,7 +20998,7 @@
       </w:pPr>
     </w:lvl>
   </w:abstractNum>
-  <w:abstractNum w:abstractNumId="25" w15:restartNumberingAfterBreak="0">
+  <w:abstractNum w:abstractNumId="26" w15:restartNumberingAfterBreak="0">
     <w:nsid w:val="63BA2C25"/>
     <w:multiLevelType w:val="multilevel"/>
     <w:tmpl w:val="80E672F2"/>
@@ -20283,7 +21147,7 @@
       </w:rPr>
     </w:lvl>
   </w:abstractNum>
-  <w:abstractNum w:abstractNumId="26" w15:restartNumberingAfterBreak="0">
+  <w:abstractNum w:abstractNumId="27" w15:restartNumberingAfterBreak="0">
     <w:nsid w:val="67197C7F"/>
     <w:multiLevelType w:val="multilevel"/>
     <w:tmpl w:val="C748BC20"/>
@@ -20401,85 +21265,88 @@
     </w:lvl>
   </w:abstractNum>
   <w:num w:numId="1" w16cid:durableId="1031229826">
-    <w:abstractNumId w:val="14"/>
+    <w:abstractNumId w:val="15"/>
   </w:num>
   <w:num w:numId="2" w16cid:durableId="475296657">
-    <w:abstractNumId w:val="21"/>
+    <w:abstractNumId w:val="22"/>
   </w:num>
   <w:num w:numId="3" w16cid:durableId="1110122613">
     <w:abstractNumId w:val="4"/>
   </w:num>
   <w:num w:numId="4" w16cid:durableId="967515758">
-    <w:abstractNumId w:val="6"/>
+    <w:abstractNumId w:val="7"/>
   </w:num>
   <w:num w:numId="5" w16cid:durableId="1156341474">
-    <w:abstractNumId w:val="26"/>
+    <w:abstractNumId w:val="27"/>
   </w:num>
   <w:num w:numId="6" w16cid:durableId="200944828">
-    <w:abstractNumId w:val="24"/>
+    <w:abstractNumId w:val="25"/>
   </w:num>
   <w:num w:numId="7" w16cid:durableId="2057006054">
-    <w:abstractNumId w:val="18"/>
+    <w:abstractNumId w:val="19"/>
   </w:num>
   <w:num w:numId="8" w16cid:durableId="783035937">
-    <w:abstractNumId w:val="12"/>
+    <w:abstractNumId w:val="13"/>
   </w:num>
   <w:num w:numId="9" w16cid:durableId="1512258814">
-    <w:abstractNumId w:val="17"/>
+    <w:abstractNumId w:val="18"/>
   </w:num>
   <w:num w:numId="10" w16cid:durableId="1912227307">
     <w:abstractNumId w:val="0"/>
   </w:num>
   <w:num w:numId="11" w16cid:durableId="1021199251">
-    <w:abstractNumId w:val="23"/>
+    <w:abstractNumId w:val="24"/>
   </w:num>
   <w:num w:numId="12" w16cid:durableId="1913420129">
     <w:abstractNumId w:val="2"/>
   </w:num>
   <w:num w:numId="13" w16cid:durableId="489948791">
-    <w:abstractNumId w:val="22"/>
+    <w:abstractNumId w:val="23"/>
   </w:num>
   <w:num w:numId="14" w16cid:durableId="640575075">
-    <w:abstractNumId w:val="11"/>
+    <w:abstractNumId w:val="12"/>
   </w:num>
   <w:num w:numId="15" w16cid:durableId="1904681810">
-    <w:abstractNumId w:val="9"/>
+    <w:abstractNumId w:val="10"/>
   </w:num>
   <w:num w:numId="16" w16cid:durableId="1047677356">
     <w:abstractNumId w:val="3"/>
   </w:num>
   <w:num w:numId="17" w16cid:durableId="708922163">
-    <w:abstractNumId w:val="13"/>
+    <w:abstractNumId w:val="14"/>
   </w:num>
   <w:num w:numId="18" w16cid:durableId="1011878783">
+    <w:abstractNumId w:val="17"/>
+  </w:num>
+  <w:num w:numId="19" w16cid:durableId="1540631852">
     <w:abstractNumId w:val="16"/>
   </w:num>
-  <w:num w:numId="19" w16cid:durableId="1540631852">
-    <w:abstractNumId w:val="15"/>
-  </w:num>
   <w:num w:numId="20" w16cid:durableId="1845433762">
-    <w:abstractNumId w:val="7"/>
+    <w:abstractNumId w:val="8"/>
   </w:num>
   <w:num w:numId="21" w16cid:durableId="1522665240">
-    <w:abstractNumId w:val="8"/>
+    <w:abstractNumId w:val="9"/>
   </w:num>
   <w:num w:numId="22" w16cid:durableId="739013117">
-    <w:abstractNumId w:val="5"/>
+    <w:abstractNumId w:val="6"/>
   </w:num>
   <w:num w:numId="23" w16cid:durableId="14424254">
     <w:abstractNumId w:val="1"/>
   </w:num>
   <w:num w:numId="24" w16cid:durableId="1401514325">
+    <w:abstractNumId w:val="21"/>
+  </w:num>
+  <w:num w:numId="25" w16cid:durableId="727845702">
     <w:abstractNumId w:val="20"/>
   </w:num>
-  <w:num w:numId="25" w16cid:durableId="727845702">
-    <w:abstractNumId w:val="19"/>
-  </w:num>
   <w:num w:numId="26" w16cid:durableId="1081873194">
-    <w:abstractNumId w:val="10"/>
+    <w:abstractNumId w:val="11"/>
   </w:num>
   <w:num w:numId="27" w16cid:durableId="100607731">
-    <w:abstractNumId w:val="25"/>
+    <w:abstractNumId w:val="26"/>
+  </w:num>
+  <w:num w:numId="28" w16cid:durableId="399864162">
+    <w:abstractNumId w:val="5"/>
   </w:num>
 </w:numbering>
 </file>
@@ -20957,6 +21824,7 @@
   <w:style w:type="character" w:default="1" w:styleId="DefaultParagraphFont">
     <w:name w:val="Default Paragraph Font"/>
     <w:uiPriority w:val="1"/>
+    <w:semiHidden/>
     <w:unhideWhenUsed/>
   </w:style>
   <w:style w:type="table" w:default="1" w:styleId="TableNormal">
@@ -21082,12 +21950,12 @@
     <w:autoRedefine/>
     <w:uiPriority w:val="39"/>
     <w:unhideWhenUsed/>
-    <w:rsid w:val="00AD4EEA"/>
+    <w:rsid w:val="00351F69"/>
     <w:pPr>
       <w:tabs>
         <w:tab w:val="right" w:pos="9060"/>
       </w:tabs>
-      <w:spacing w:after="100" w:line="360" w:lineRule="auto"/>
+      <w:spacing w:after="0" w:line="480" w:lineRule="auto"/>
     </w:pPr>
   </w:style>
   <w:style w:type="paragraph" w:styleId="TOC2">
@@ -21576,6 +22444,41 @@
       </w:tcPr>
     </w:tblStylePr>
   </w:style>
+  <w:style w:type="character" w:styleId="UnresolvedMention">
+    <w:name w:val="Unresolved Mention"/>
+    <w:basedOn w:val="DefaultParagraphFont"/>
+    <w:uiPriority w:val="99"/>
+    <w:semiHidden/>
+    <w:unhideWhenUsed/>
+    <w:rsid w:val="00B13D93"/>
+    <w:rPr>
+      <w:color w:val="605E5C"/>
+      <w:shd w:val="clear" w:color="auto" w:fill="E1DFDD"/>
+    </w:rPr>
+  </w:style>
+  <w:style w:type="character" w:styleId="FollowedHyperlink">
+    <w:name w:val="FollowedHyperlink"/>
+    <w:basedOn w:val="DefaultParagraphFont"/>
+    <w:uiPriority w:val="99"/>
+    <w:semiHidden/>
+    <w:unhideWhenUsed/>
+    <w:rsid w:val="003E65EF"/>
+    <w:rPr>
+      <w:color w:val="954F72" w:themeColor="followedHyperlink"/>
+      <w:u w:val="single"/>
+    </w:rPr>
+  </w:style>
+  <w:style w:type="character" w:styleId="Emphasis">
+    <w:name w:val="Emphasis"/>
+    <w:basedOn w:val="DefaultParagraphFont"/>
+    <w:uiPriority w:val="20"/>
+    <w:qFormat/>
+    <w:rsid w:val="00A63E05"/>
+    <w:rPr>
+      <w:i/>
+      <w:iCs/>
+    </w:rPr>
+  </w:style>
 </w:styles>
 </file>
 

</xml_diff>